<commit_message>
Se agrega video al repositorio
</commit_message>
<xml_diff>
--- a/00-Documentacion/EstrategiaFinal.docx
+++ b/00-Documentacion/EstrategiaFinal.docx
@@ -96,7 +96,7 @@
           <w:r>
             <w:fldChar w:fldCharType="separate"/>
           </w:r>
-          <w:hyperlink w:anchor="_Toc104728780" w:history="1">
+          <w:hyperlink w:anchor="_Toc104741872" w:history="1">
             <w:r>
               <w:rPr>
                 <w:rStyle w:val="Hipervnculo"/>
@@ -139,7 +139,7 @@
                 <w:noProof/>
                 <w:webHidden/>
               </w:rPr>
-              <w:instrText xml:space="preserve"> PAGEREF _Toc104728780 \h </w:instrText>
+              <w:instrText xml:space="preserve"> PAGEREF _Toc104741872 \h </w:instrText>
             </w:r>
             <w:r>
               <w:rPr>
@@ -183,7 +183,7 @@
               <w:lang w:eastAsia="es-CO"/>
             </w:rPr>
           </w:pPr>
-          <w:hyperlink w:anchor="_Toc104728781" w:history="1">
+          <w:hyperlink w:anchor="_Toc104741873" w:history="1">
             <w:r>
               <w:rPr>
                 <w:rStyle w:val="Hipervnculo"/>
@@ -227,7 +227,7 @@
                 <w:noProof/>
                 <w:webHidden/>
               </w:rPr>
-              <w:instrText xml:space="preserve"> PAGEREF _Toc104728781 \h </w:instrText>
+              <w:instrText xml:space="preserve"> PAGEREF _Toc104741873 \h </w:instrText>
             </w:r>
             <w:r>
               <w:rPr>
@@ -271,7 +271,7 @@
               <w:lang w:eastAsia="es-CO"/>
             </w:rPr>
           </w:pPr>
-          <w:hyperlink w:anchor="_Toc104728782" w:history="1">
+          <w:hyperlink w:anchor="_Toc104741874" w:history="1">
             <w:r>
               <w:rPr>
                 <w:rStyle w:val="Hipervnculo"/>
@@ -315,7 +315,7 @@
                 <w:noProof/>
                 <w:webHidden/>
               </w:rPr>
-              <w:instrText xml:space="preserve"> PAGEREF _Toc104728782 \h </w:instrText>
+              <w:instrText xml:space="preserve"> PAGEREF _Toc104741874 \h </w:instrText>
             </w:r>
             <w:r>
               <w:rPr>
@@ -359,7 +359,7 @@
               <w:lang w:eastAsia="es-CO"/>
             </w:rPr>
           </w:pPr>
-          <w:hyperlink w:anchor="_Toc104728783" w:history="1">
+          <w:hyperlink w:anchor="_Toc104741875" w:history="1">
             <w:r>
               <w:rPr>
                 <w:rStyle w:val="Hipervnculo"/>
@@ -403,7 +403,7 @@
                 <w:noProof/>
                 <w:webHidden/>
               </w:rPr>
-              <w:instrText xml:space="preserve"> PAGEREF _Toc104728783 \h </w:instrText>
+              <w:instrText xml:space="preserve"> PAGEREF _Toc104741875 \h </w:instrText>
             </w:r>
             <w:r>
               <w:rPr>
@@ -447,7 +447,7 @@
               <w:lang w:eastAsia="es-CO"/>
             </w:rPr>
           </w:pPr>
-          <w:hyperlink w:anchor="_Toc104728784" w:history="1">
+          <w:hyperlink w:anchor="_Toc104741876" w:history="1">
             <w:r>
               <w:rPr>
                 <w:rStyle w:val="Hipervnculo"/>
@@ -491,7 +491,7 @@
                 <w:noProof/>
                 <w:webHidden/>
               </w:rPr>
-              <w:instrText xml:space="preserve"> PAGEREF _Toc104728784 \h </w:instrText>
+              <w:instrText xml:space="preserve"> PAGEREF _Toc104741876 \h </w:instrText>
             </w:r>
             <w:r>
               <w:rPr>
@@ -535,7 +535,7 @@
               <w:lang w:eastAsia="es-CO"/>
             </w:rPr>
           </w:pPr>
-          <w:hyperlink w:anchor="_Toc104728785" w:history="1">
+          <w:hyperlink w:anchor="_Toc104741877" w:history="1">
             <w:r>
               <w:rPr>
                 <w:rStyle w:val="Hipervnculo"/>
@@ -579,7 +579,7 @@
                 <w:noProof/>
                 <w:webHidden/>
               </w:rPr>
-              <w:instrText xml:space="preserve"> PAGEREF _Toc104728785 \h </w:instrText>
+              <w:instrText xml:space="preserve"> PAGEREF _Toc104741877 \h </w:instrText>
             </w:r>
             <w:r>
               <w:rPr>
@@ -623,7 +623,7 @@
               <w:lang w:eastAsia="es-CO"/>
             </w:rPr>
           </w:pPr>
-          <w:hyperlink w:anchor="_Toc104728786" w:history="1">
+          <w:hyperlink w:anchor="_Toc104741878" w:history="1">
             <w:r>
               <w:rPr>
                 <w:rStyle w:val="Hipervnculo"/>
@@ -669,7 +669,7 @@
                 <w:noProof/>
                 <w:webHidden/>
               </w:rPr>
-              <w:instrText xml:space="preserve"> PAGEREF _Toc104728786 \h </w:instrText>
+              <w:instrText xml:space="preserve"> PAGEREF _Toc104741878 \h </w:instrText>
             </w:r>
             <w:r>
               <w:rPr>
@@ -689,7 +689,7 @@
                 <w:noProof/>
                 <w:webHidden/>
               </w:rPr>
-              <w:t>6</w:t>
+              <w:t>7</w:t>
             </w:r>
             <w:r>
               <w:rPr>
@@ -713,7 +713,7 @@
               <w:lang w:eastAsia="es-CO"/>
             </w:rPr>
           </w:pPr>
-          <w:hyperlink w:anchor="_Toc104728787" w:history="1">
+          <w:hyperlink w:anchor="_Toc104741879" w:history="1">
             <w:r>
               <w:rPr>
                 <w:rStyle w:val="Hipervnculo"/>
@@ -757,7 +757,7 @@
                 <w:noProof/>
                 <w:webHidden/>
               </w:rPr>
-              <w:instrText xml:space="preserve"> PAGEREF _Toc104728787 \h </w:instrText>
+              <w:instrText xml:space="preserve"> PAGEREF _Toc104741879 \h </w:instrText>
             </w:r>
             <w:r>
               <w:rPr>
@@ -777,7 +777,7 @@
                 <w:noProof/>
                 <w:webHidden/>
               </w:rPr>
-              <w:t>6</w:t>
+              <w:t>7</w:t>
             </w:r>
             <w:r>
               <w:rPr>
@@ -801,7 +801,7 @@
               <w:lang w:eastAsia="es-CO"/>
             </w:rPr>
           </w:pPr>
-          <w:hyperlink w:anchor="_Toc104728788" w:history="1">
+          <w:hyperlink w:anchor="_Toc104741880" w:history="1">
             <w:r>
               <w:rPr>
                 <w:rStyle w:val="Hipervnculo"/>
@@ -845,7 +845,7 @@
                 <w:noProof/>
                 <w:webHidden/>
               </w:rPr>
-              <w:instrText xml:space="preserve"> PAGEREF _Toc104728788 \h </w:instrText>
+              <w:instrText xml:space="preserve"> PAGEREF _Toc104741880 \h </w:instrText>
             </w:r>
             <w:r>
               <w:rPr>
@@ -865,7 +865,7 @@
                 <w:noProof/>
                 <w:webHidden/>
               </w:rPr>
-              <w:t>6</w:t>
+              <w:t>7</w:t>
             </w:r>
             <w:r>
               <w:rPr>
@@ -889,7 +889,7 @@
               <w:lang w:eastAsia="es-CO"/>
             </w:rPr>
           </w:pPr>
-          <w:hyperlink w:anchor="_Toc104728789" w:history="1">
+          <w:hyperlink w:anchor="_Toc104741881" w:history="1">
             <w:r>
               <w:rPr>
                 <w:rStyle w:val="Hipervnculo"/>
@@ -932,7 +932,7 @@
                 <w:noProof/>
                 <w:webHidden/>
               </w:rPr>
-              <w:instrText xml:space="preserve"> PAGEREF _Toc104728789 \h </w:instrText>
+              <w:instrText xml:space="preserve"> PAGEREF _Toc104741881 \h </w:instrText>
             </w:r>
             <w:r>
               <w:rPr>
@@ -952,7 +952,7 @@
                 <w:noProof/>
                 <w:webHidden/>
               </w:rPr>
-              <w:t>7</w:t>
+              <w:t>8</w:t>
             </w:r>
             <w:r>
               <w:rPr>
@@ -976,7 +976,7 @@
               <w:lang w:eastAsia="es-CO"/>
             </w:rPr>
           </w:pPr>
-          <w:hyperlink w:anchor="_Toc104728790" w:history="1">
+          <w:hyperlink w:anchor="_Toc104741882" w:history="1">
             <w:r>
               <w:rPr>
                 <w:rStyle w:val="Hipervnculo"/>
@@ -1020,7 +1020,7 @@
                 <w:noProof/>
                 <w:webHidden/>
               </w:rPr>
-              <w:instrText xml:space="preserve"> PAGEREF _Toc104728790 \h </w:instrText>
+              <w:instrText xml:space="preserve"> PAGEREF _Toc104741882 \h </w:instrText>
             </w:r>
             <w:r>
               <w:rPr>
@@ -1040,7 +1040,7 @@
                 <w:noProof/>
                 <w:webHidden/>
               </w:rPr>
-              <w:t>7</w:t>
+              <w:t>8</w:t>
             </w:r>
             <w:r>
               <w:rPr>
@@ -1064,7 +1064,7 @@
               <w:lang w:eastAsia="es-CO"/>
             </w:rPr>
           </w:pPr>
-          <w:hyperlink w:anchor="_Toc104728791" w:history="1">
+          <w:hyperlink w:anchor="_Toc104741883" w:history="1">
             <w:r>
               <w:rPr>
                 <w:rStyle w:val="Hipervnculo"/>
@@ -1106,7 +1106,7 @@
                 <w:noProof/>
                 <w:webHidden/>
               </w:rPr>
-              <w:instrText xml:space="preserve"> PAGEREF _Toc104728791 \h </w:instrText>
+              <w:instrText xml:space="preserve"> PAGEREF _Toc104741883 \h </w:instrText>
             </w:r>
             <w:r>
               <w:rPr>
@@ -1126,7 +1126,7 @@
                 <w:noProof/>
                 <w:webHidden/>
               </w:rPr>
-              <w:t>7</w:t>
+              <w:t>8</w:t>
             </w:r>
             <w:r>
               <w:rPr>
@@ -1150,7 +1150,7 @@
               <w:lang w:eastAsia="es-CO"/>
             </w:rPr>
           </w:pPr>
-          <w:hyperlink w:anchor="_Toc104728792" w:history="1">
+          <w:hyperlink w:anchor="_Toc104741884" w:history="1">
             <w:r>
               <w:rPr>
                 <w:rStyle w:val="Hipervnculo"/>
@@ -1195,7 +1195,7 @@
                 <w:noProof/>
                 <w:webHidden/>
               </w:rPr>
-              <w:instrText xml:space="preserve"> PAGEREF _Toc104728792 \h </w:instrText>
+              <w:instrText xml:space="preserve"> PAGEREF _Toc104741884 \h </w:instrText>
             </w:r>
             <w:r>
               <w:rPr>
@@ -1215,7 +1215,7 @@
                 <w:noProof/>
                 <w:webHidden/>
               </w:rPr>
-              <w:t>7</w:t>
+              <w:t>8</w:t>
             </w:r>
             <w:r>
               <w:rPr>
@@ -1239,7 +1239,7 @@
               <w:lang w:eastAsia="es-CO"/>
             </w:rPr>
           </w:pPr>
-          <w:hyperlink w:anchor="_Toc104728793" w:history="1">
+          <w:hyperlink w:anchor="_Toc104741885" w:history="1">
             <w:r>
               <w:rPr>
                 <w:rStyle w:val="Hipervnculo"/>
@@ -1283,7 +1283,7 @@
                 <w:noProof/>
                 <w:webHidden/>
               </w:rPr>
-              <w:instrText xml:space="preserve"> PAGEREF _Toc104728793 \h </w:instrText>
+              <w:instrText xml:space="preserve"> PAGEREF _Toc104741885 \h </w:instrText>
             </w:r>
             <w:r>
               <w:rPr>
@@ -1303,7 +1303,7 @@
                 <w:noProof/>
                 <w:webHidden/>
               </w:rPr>
-              <w:t>7</w:t>
+              <w:t>8</w:t>
             </w:r>
             <w:r>
               <w:rPr>
@@ -1327,7 +1327,7 @@
               <w:lang w:eastAsia="es-CO"/>
             </w:rPr>
           </w:pPr>
-          <w:hyperlink w:anchor="_Toc104728794" w:history="1">
+          <w:hyperlink w:anchor="_Toc104741886" w:history="1">
             <w:r>
               <w:rPr>
                 <w:rStyle w:val="Hipervnculo"/>
@@ -1371,7 +1371,7 @@
                 <w:noProof/>
                 <w:webHidden/>
               </w:rPr>
-              <w:instrText xml:space="preserve"> PAGEREF _Toc104728794 \h </w:instrText>
+              <w:instrText xml:space="preserve"> PAGEREF _Toc104741886 \h </w:instrText>
             </w:r>
             <w:r>
               <w:rPr>
@@ -1391,7 +1391,7 @@
                 <w:noProof/>
                 <w:webHidden/>
               </w:rPr>
-              <w:t>8</w:t>
+              <w:t>9</w:t>
             </w:r>
             <w:r>
               <w:rPr>
@@ -1415,7 +1415,7 @@
               <w:lang w:eastAsia="es-CO"/>
             </w:rPr>
           </w:pPr>
-          <w:hyperlink w:anchor="_Toc104728795" w:history="1">
+          <w:hyperlink w:anchor="_Toc104741887" w:history="1">
             <w:r>
               <w:rPr>
                 <w:rStyle w:val="Hipervnculo"/>
@@ -1459,7 +1459,7 @@
                 <w:noProof/>
                 <w:webHidden/>
               </w:rPr>
-              <w:instrText xml:space="preserve"> PAGEREF _Toc104728795 \h </w:instrText>
+              <w:instrText xml:space="preserve"> PAGEREF _Toc104741887 \h </w:instrText>
             </w:r>
             <w:r>
               <w:rPr>
@@ -1479,7 +1479,7 @@
                 <w:noProof/>
                 <w:webHidden/>
               </w:rPr>
-              <w:t>8</w:t>
+              <w:t>9</w:t>
             </w:r>
             <w:r>
               <w:rPr>
@@ -1503,7 +1503,7 @@
               <w:lang w:eastAsia="es-CO"/>
             </w:rPr>
           </w:pPr>
-          <w:hyperlink w:anchor="_Toc104728796" w:history="1">
+          <w:hyperlink w:anchor="_Toc104741888" w:history="1">
             <w:r>
               <w:rPr>
                 <w:rStyle w:val="Hipervnculo"/>
@@ -1545,7 +1545,7 @@
                 <w:noProof/>
                 <w:webHidden/>
               </w:rPr>
-              <w:instrText xml:space="preserve"> PAGEREF _Toc104728796 \h </w:instrText>
+              <w:instrText xml:space="preserve"> PAGEREF _Toc104741888 \h </w:instrText>
             </w:r>
             <w:r>
               <w:rPr>
@@ -1565,7 +1565,7 @@
                 <w:noProof/>
                 <w:webHidden/>
               </w:rPr>
-              <w:t>8</w:t>
+              <w:t>9</w:t>
             </w:r>
             <w:r>
               <w:rPr>
@@ -1589,7 +1589,7 @@
               <w:lang w:eastAsia="es-CO"/>
             </w:rPr>
           </w:pPr>
-          <w:hyperlink w:anchor="_Toc104728797" w:history="1">
+          <w:hyperlink w:anchor="_Toc104741889" w:history="1">
             <w:r>
               <w:rPr>
                 <w:rStyle w:val="Hipervnculo"/>
@@ -1631,7 +1631,7 @@
                 <w:noProof/>
                 <w:webHidden/>
               </w:rPr>
-              <w:instrText xml:space="preserve"> PAGEREF _Toc104728797 \h </w:instrText>
+              <w:instrText xml:space="preserve"> PAGEREF _Toc104741889 \h </w:instrText>
             </w:r>
             <w:r>
               <w:rPr>
@@ -1651,7 +1651,7 @@
                 <w:noProof/>
                 <w:webHidden/>
               </w:rPr>
-              <w:t>8</w:t>
+              <w:t>9</w:t>
             </w:r>
             <w:r>
               <w:rPr>
@@ -1675,7 +1675,7 @@
               <w:lang w:eastAsia="es-CO"/>
             </w:rPr>
           </w:pPr>
-          <w:hyperlink w:anchor="_Toc104728798" w:history="1">
+          <w:hyperlink w:anchor="_Toc104741890" w:history="1">
             <w:r>
               <w:rPr>
                 <w:rStyle w:val="Hipervnculo"/>
@@ -1717,7 +1717,7 @@
                 <w:noProof/>
                 <w:webHidden/>
               </w:rPr>
-              <w:instrText xml:space="preserve"> PAGEREF _Toc104728798 \h </w:instrText>
+              <w:instrText xml:space="preserve"> PAGEREF _Toc104741890 \h </w:instrText>
             </w:r>
             <w:r>
               <w:rPr>
@@ -1737,7 +1737,7 @@
                 <w:noProof/>
                 <w:webHidden/>
               </w:rPr>
-              <w:t>9</w:t>
+              <w:t>10</w:t>
             </w:r>
             <w:r>
               <w:rPr>
@@ -1761,7 +1761,7 @@
               <w:lang w:eastAsia="es-CO"/>
             </w:rPr>
           </w:pPr>
-          <w:hyperlink w:anchor="_Toc104728799" w:history="1">
+          <w:hyperlink w:anchor="_Toc104741891" w:history="1">
             <w:r>
               <w:rPr>
                 <w:rStyle w:val="Hipervnculo"/>
@@ -1805,7 +1805,7 @@
                 <w:noProof/>
                 <w:webHidden/>
               </w:rPr>
-              <w:instrText xml:space="preserve"> PAGEREF _Toc104728799 \h </w:instrText>
+              <w:instrText xml:space="preserve"> PAGEREF _Toc104741891 \h </w:instrText>
             </w:r>
             <w:r>
               <w:rPr>
@@ -1825,7 +1825,7 @@
                 <w:noProof/>
                 <w:webHidden/>
               </w:rPr>
-              <w:t>9</w:t>
+              <w:t>10</w:t>
             </w:r>
             <w:r>
               <w:rPr>
@@ -1849,7 +1849,7 @@
               <w:lang w:eastAsia="es-CO"/>
             </w:rPr>
           </w:pPr>
-          <w:hyperlink w:anchor="_Toc104728800" w:history="1">
+          <w:hyperlink w:anchor="_Toc104741892" w:history="1">
             <w:r>
               <w:rPr>
                 <w:rStyle w:val="Hipervnculo"/>
@@ -1893,7 +1893,7 @@
                 <w:noProof/>
                 <w:webHidden/>
               </w:rPr>
-              <w:instrText xml:space="preserve"> PAGEREF _Toc104728800 \h </w:instrText>
+              <w:instrText xml:space="preserve"> PAGEREF _Toc104741892 \h </w:instrText>
             </w:r>
             <w:r>
               <w:rPr>
@@ -1913,7 +1913,287 @@
                 <w:noProof/>
                 <w:webHidden/>
               </w:rPr>
-              <w:t>10</w:t>
+              <w:t>11</w:t>
+            </w:r>
+            <w:r>
+              <w:rPr>
+                <w:noProof/>
+                <w:webHidden/>
+              </w:rPr>
+              <w:fldChar w:fldCharType="end"/>
+            </w:r>
+          </w:hyperlink>
+        </w:p>
+        <w:p>
+          <w:pPr>
+            <w:pStyle w:val="TDC3"/>
+            <w:tabs>
+              <w:tab w:val="right" w:leader="dot" w:pos="10790"/>
+            </w:tabs>
+            <w:rPr>
+              <w:rFonts w:eastAsiaTheme="minorEastAsia"/>
+              <w:noProof/>
+              <w:lang w:eastAsia="es-CO"/>
+            </w:rPr>
+          </w:pPr>
+          <w:hyperlink w:anchor="_Toc104741893" w:history="1">
+            <w:r>
+              <w:rPr>
+                <w:rStyle w:val="Hipervnculo"/>
+                <w:noProof/>
+              </w:rPr>
+              <w:t>Sprint 1</w:t>
+            </w:r>
+            <w:r>
+              <w:rPr>
+                <w:noProof/>
+                <w:webHidden/>
+              </w:rPr>
+              <w:tab/>
+            </w:r>
+            <w:r>
+              <w:rPr>
+                <w:noProof/>
+                <w:webHidden/>
+              </w:rPr>
+              <w:fldChar w:fldCharType="begin"/>
+            </w:r>
+            <w:r>
+              <w:rPr>
+                <w:noProof/>
+                <w:webHidden/>
+              </w:rPr>
+              <w:instrText xml:space="preserve"> PAGEREF _Toc104741893 \h </w:instrText>
+            </w:r>
+            <w:r>
+              <w:rPr>
+                <w:noProof/>
+                <w:webHidden/>
+              </w:rPr>
+            </w:r>
+            <w:r>
+              <w:rPr>
+                <w:noProof/>
+                <w:webHidden/>
+              </w:rPr>
+              <w:fldChar w:fldCharType="separate"/>
+            </w:r>
+            <w:r>
+              <w:rPr>
+                <w:noProof/>
+                <w:webHidden/>
+              </w:rPr>
+              <w:t>12</w:t>
+            </w:r>
+            <w:r>
+              <w:rPr>
+                <w:noProof/>
+                <w:webHidden/>
+              </w:rPr>
+              <w:fldChar w:fldCharType="end"/>
+            </w:r>
+          </w:hyperlink>
+        </w:p>
+        <w:p>
+          <w:pPr>
+            <w:pStyle w:val="TDC3"/>
+            <w:tabs>
+              <w:tab w:val="right" w:leader="dot" w:pos="10790"/>
+            </w:tabs>
+            <w:rPr>
+              <w:rFonts w:eastAsiaTheme="minorEastAsia"/>
+              <w:noProof/>
+              <w:lang w:eastAsia="es-CO"/>
+            </w:rPr>
+          </w:pPr>
+          <w:hyperlink w:anchor="_Toc104741894" w:history="1">
+            <w:r>
+              <w:rPr>
+                <w:rStyle w:val="Hipervnculo"/>
+                <w:noProof/>
+              </w:rPr>
+              <w:t>Sprint 2</w:t>
+            </w:r>
+            <w:r>
+              <w:rPr>
+                <w:noProof/>
+                <w:webHidden/>
+              </w:rPr>
+              <w:tab/>
+            </w:r>
+            <w:r>
+              <w:rPr>
+                <w:noProof/>
+                <w:webHidden/>
+              </w:rPr>
+              <w:fldChar w:fldCharType="begin"/>
+            </w:r>
+            <w:r>
+              <w:rPr>
+                <w:noProof/>
+                <w:webHidden/>
+              </w:rPr>
+              <w:instrText xml:space="preserve"> PAGEREF _Toc104741894 \h </w:instrText>
+            </w:r>
+            <w:r>
+              <w:rPr>
+                <w:noProof/>
+                <w:webHidden/>
+              </w:rPr>
+            </w:r>
+            <w:r>
+              <w:rPr>
+                <w:noProof/>
+                <w:webHidden/>
+              </w:rPr>
+              <w:fldChar w:fldCharType="separate"/>
+            </w:r>
+            <w:r>
+              <w:rPr>
+                <w:noProof/>
+                <w:webHidden/>
+              </w:rPr>
+              <w:t>12</w:t>
+            </w:r>
+            <w:r>
+              <w:rPr>
+                <w:noProof/>
+                <w:webHidden/>
+              </w:rPr>
+              <w:fldChar w:fldCharType="end"/>
+            </w:r>
+          </w:hyperlink>
+        </w:p>
+        <w:p>
+          <w:pPr>
+            <w:pStyle w:val="TDC3"/>
+            <w:tabs>
+              <w:tab w:val="right" w:leader="dot" w:pos="10790"/>
+            </w:tabs>
+            <w:rPr>
+              <w:rFonts w:eastAsiaTheme="minorEastAsia"/>
+              <w:noProof/>
+              <w:lang w:eastAsia="es-CO"/>
+            </w:rPr>
+          </w:pPr>
+          <w:hyperlink w:anchor="_Toc104741895" w:history="1">
+            <w:r>
+              <w:rPr>
+                <w:rStyle w:val="Hipervnculo"/>
+                <w:noProof/>
+              </w:rPr>
+              <w:t>Sprint 3</w:t>
+            </w:r>
+            <w:r>
+              <w:rPr>
+                <w:noProof/>
+                <w:webHidden/>
+              </w:rPr>
+              <w:tab/>
+            </w:r>
+            <w:r>
+              <w:rPr>
+                <w:noProof/>
+                <w:webHidden/>
+              </w:rPr>
+              <w:fldChar w:fldCharType="begin"/>
+            </w:r>
+            <w:r>
+              <w:rPr>
+                <w:noProof/>
+                <w:webHidden/>
+              </w:rPr>
+              <w:instrText xml:space="preserve"> PAGEREF _Toc104741895 \h </w:instrText>
+            </w:r>
+            <w:r>
+              <w:rPr>
+                <w:noProof/>
+                <w:webHidden/>
+              </w:rPr>
+            </w:r>
+            <w:r>
+              <w:rPr>
+                <w:noProof/>
+                <w:webHidden/>
+              </w:rPr>
+              <w:fldChar w:fldCharType="separate"/>
+            </w:r>
+            <w:r>
+              <w:rPr>
+                <w:noProof/>
+                <w:webHidden/>
+              </w:rPr>
+              <w:t>12</w:t>
+            </w:r>
+            <w:r>
+              <w:rPr>
+                <w:noProof/>
+                <w:webHidden/>
+              </w:rPr>
+              <w:fldChar w:fldCharType="end"/>
+            </w:r>
+          </w:hyperlink>
+        </w:p>
+        <w:p>
+          <w:pPr>
+            <w:pStyle w:val="TDC3"/>
+            <w:tabs>
+              <w:tab w:val="right" w:leader="dot" w:pos="10790"/>
+            </w:tabs>
+            <w:rPr>
+              <w:rFonts w:eastAsiaTheme="minorEastAsia"/>
+              <w:noProof/>
+              <w:lang w:eastAsia="es-CO"/>
+            </w:rPr>
+          </w:pPr>
+          <w:hyperlink w:anchor="_Toc104741896" w:history="1">
+            <w:r>
+              <w:rPr>
+                <w:rStyle w:val="Hipervnculo"/>
+                <w:noProof/>
+              </w:rPr>
+              <w:t>Sprint 4</w:t>
+            </w:r>
+            <w:r>
+              <w:rPr>
+                <w:noProof/>
+                <w:webHidden/>
+              </w:rPr>
+              <w:tab/>
+            </w:r>
+            <w:r>
+              <w:rPr>
+                <w:noProof/>
+                <w:webHidden/>
+              </w:rPr>
+              <w:fldChar w:fldCharType="begin"/>
+            </w:r>
+            <w:r>
+              <w:rPr>
+                <w:noProof/>
+                <w:webHidden/>
+              </w:rPr>
+              <w:instrText xml:space="preserve"> PAGEREF _Toc104741896 \h </w:instrText>
+            </w:r>
+            <w:r>
+              <w:rPr>
+                <w:noProof/>
+                <w:webHidden/>
+              </w:rPr>
+            </w:r>
+            <w:r>
+              <w:rPr>
+                <w:noProof/>
+                <w:webHidden/>
+              </w:rPr>
+              <w:fldChar w:fldCharType="separate"/>
+            </w:r>
+            <w:r>
+              <w:rPr>
+                <w:noProof/>
+                <w:webHidden/>
+              </w:rPr>
+              <w:t>13</w:t>
             </w:r>
             <w:r>
               <w:rPr>
@@ -1937,7 +2217,7 @@
               <w:lang w:eastAsia="es-CO"/>
             </w:rPr>
           </w:pPr>
-          <w:hyperlink w:anchor="_Toc104728801" w:history="1">
+          <w:hyperlink w:anchor="_Toc104741897" w:history="1">
             <w:r>
               <w:rPr>
                 <w:rStyle w:val="Hipervnculo"/>
@@ -1980,7 +2260,7 @@
                 <w:noProof/>
                 <w:webHidden/>
               </w:rPr>
-              <w:instrText xml:space="preserve"> PAGEREF _Toc104728801 \h </w:instrText>
+              <w:instrText xml:space="preserve"> PAGEREF _Toc104741897 \h </w:instrText>
             </w:r>
             <w:r>
               <w:rPr>
@@ -2000,7 +2280,7 @@
                 <w:noProof/>
                 <w:webHidden/>
               </w:rPr>
-              <w:t>13</w:t>
+              <w:t>14</w:t>
             </w:r>
             <w:r>
               <w:rPr>
@@ -2024,7 +2304,7 @@
               <w:lang w:eastAsia="es-CO"/>
             </w:rPr>
           </w:pPr>
-          <w:hyperlink w:anchor="_Toc104728802" w:history="1">
+          <w:hyperlink w:anchor="_Toc104741898" w:history="1">
             <w:r>
               <w:rPr>
                 <w:rStyle w:val="Hipervnculo"/>
@@ -2068,7 +2348,7 @@
                 <w:noProof/>
                 <w:webHidden/>
               </w:rPr>
-              <w:instrText xml:space="preserve"> PAGEREF _Toc104728802 \h </w:instrText>
+              <w:instrText xml:space="preserve"> PAGEREF _Toc104741898 \h </w:instrText>
             </w:r>
             <w:r>
               <w:rPr>
@@ -2088,7 +2368,7 @@
                 <w:noProof/>
                 <w:webHidden/>
               </w:rPr>
-              <w:t>13</w:t>
+              <w:t>14</w:t>
             </w:r>
             <w:r>
               <w:rPr>
@@ -2112,7 +2392,7 @@
               <w:lang w:eastAsia="es-CO"/>
             </w:rPr>
           </w:pPr>
-          <w:hyperlink w:anchor="_Toc104728803" w:history="1">
+          <w:hyperlink w:anchor="_Toc104741899" w:history="1">
             <w:r>
               <w:rPr>
                 <w:rStyle w:val="Hipervnculo"/>
@@ -2158,7 +2438,7 @@
                 <w:noProof/>
                 <w:webHidden/>
               </w:rPr>
-              <w:instrText xml:space="preserve"> PAGEREF _Toc104728803 \h </w:instrText>
+              <w:instrText xml:space="preserve"> PAGEREF _Toc104741899 \h </w:instrText>
             </w:r>
             <w:r>
               <w:rPr>
@@ -2178,7 +2458,7 @@
                 <w:noProof/>
                 <w:webHidden/>
               </w:rPr>
-              <w:t>13</w:t>
+              <w:t>14</w:t>
             </w:r>
             <w:r>
               <w:rPr>
@@ -2266,7 +2546,6 @@
           <w:sz w:val="52"/>
           <w:szCs w:val="52"/>
         </w:rPr>
-        <w:lastRenderedPageBreak/>
         <w:t>Estrategia de Pruebas</w:t>
       </w:r>
       <w:r>
@@ -2299,7 +2578,7 @@
       <w:r>
         <w:t xml:space="preserve"> </w:t>
       </w:r>
-      <w:bookmarkStart w:id="0" w:name="_Toc104728780"/>
+      <w:bookmarkStart w:id="0" w:name="_Toc104741872"/>
       <w:r>
         <w:rPr>
           <w:sz w:val="40"/>
@@ -2331,7 +2610,7 @@
           <w:szCs w:val="28"/>
         </w:rPr>
       </w:pPr>
-      <w:bookmarkStart w:id="1" w:name="_Toc104728781"/>
+      <w:bookmarkStart w:id="1" w:name="_Toc104741873"/>
       <w:r>
         <w:rPr>
           <w:rStyle w:val="Ttulo2Car"/>
@@ -2388,7 +2667,7 @@
           <w:numId w:val="15"/>
         </w:numPr>
       </w:pPr>
-      <w:bookmarkStart w:id="2" w:name="_Toc104728782"/>
+      <w:bookmarkStart w:id="2" w:name="_Toc104741874"/>
       <w:r>
         <w:t>Versi</w:t>
       </w:r>
@@ -2584,7 +2863,7 @@
           <w:numId w:val="15"/>
         </w:numPr>
       </w:pPr>
-      <w:bookmarkStart w:id="3" w:name="_Toc104728783"/>
+      <w:bookmarkStart w:id="3" w:name="_Toc104741875"/>
       <w:r>
         <w:t>Descripción</w:t>
       </w:r>
@@ -2629,7 +2908,7 @@
           <w:numId w:val="15"/>
         </w:numPr>
       </w:pPr>
-      <w:bookmarkStart w:id="4" w:name="_Toc104728784"/>
+      <w:bookmarkStart w:id="4" w:name="_Toc104741876"/>
       <w:r>
         <w:t>Funcionalidades Core</w:t>
       </w:r>
@@ -7351,7 +7630,6 @@
                 <w:rFonts w:ascii="Calibri" w:eastAsia="Calibri" w:hAnsi="Calibri" w:cs="Calibri"/>
                 <w:color w:val="000000" w:themeColor="text1"/>
               </w:rPr>
-              <w:lastRenderedPageBreak/>
               <w:t>9</w:t>
             </w:r>
           </w:p>
@@ -8075,7 +8353,7 @@
           <w:numId w:val="15"/>
         </w:numPr>
       </w:pPr>
-      <w:bookmarkStart w:id="5" w:name="_Toc104728785"/>
+      <w:bookmarkStart w:id="5" w:name="_Toc104741877"/>
       <w:r>
         <w:t>Diagrama de Arquitectura</w:t>
       </w:r>
@@ -8097,9 +8375,9 @@
           <w:noProof/>
         </w:rPr>
         <w:drawing>
-          <wp:inline distT="0" distB="0" distL="0" distR="0" wp14:anchorId="6EF5D005" wp14:editId="4A5C7BD7">
-            <wp:extent cx="4237990" cy="3560696"/>
-            <wp:effectExtent l="0" t="0" r="0" b="1905"/>
+          <wp:inline distT="0" distB="0" distL="0" distR="0" wp14:anchorId="6EF5D005" wp14:editId="5F3D547B">
+            <wp:extent cx="4081243" cy="3429000"/>
+            <wp:effectExtent l="0" t="0" r="0" b="0"/>
             <wp:docPr id="1" name="Imagen 1" descr="Diagrama&#10;&#10;Descripción generada automáticamente"/>
             <wp:cNvGraphicFramePr>
               <a:graphicFrameLocks xmlns:a="http://schemas.openxmlformats.org/drawingml/2006/main" noChangeAspect="1"/>
@@ -8120,7 +8398,7 @@
                   <pic:spPr>
                     <a:xfrm>
                       <a:off x="0" y="0"/>
-                      <a:ext cx="4251816" cy="3572313"/>
+                      <a:ext cx="4097009" cy="3442247"/>
                     </a:xfrm>
                     <a:prstGeom prst="rect">
                       <a:avLst/>
@@ -8161,23 +8439,6 @@
     </w:p>
     <w:p>
       <w:pPr>
-        <w:rPr>
-          <w:rFonts w:ascii="Helvetica" w:hAnsi="Helvetica"/>
-          <w:sz w:val="20"/>
-          <w:szCs w:val="20"/>
-        </w:rPr>
-      </w:pPr>
-      <w:r>
-        <w:rPr>
-          <w:rFonts w:ascii="Helvetica" w:hAnsi="Helvetica"/>
-          <w:sz w:val="20"/>
-          <w:szCs w:val="20"/>
-        </w:rPr>
-        <w:br w:type="page"/>
-      </w:r>
-    </w:p>
-    <w:p>
-      <w:pPr>
         <w:pStyle w:val="Ttulo2"/>
       </w:pPr>
     </w:p>
@@ -8195,7 +8456,7 @@
           <w:szCs w:val="28"/>
         </w:rPr>
       </w:pPr>
-      <w:bookmarkStart w:id="6" w:name="_Toc104728786"/>
+      <w:bookmarkStart w:id="6" w:name="_Toc104741878"/>
       <w:r>
         <w:rPr>
           <w:b/>
@@ -8266,7 +8527,7 @@
           <w:numId w:val="15"/>
         </w:numPr>
       </w:pPr>
-      <w:bookmarkStart w:id="7" w:name="_Toc104728787"/>
+      <w:bookmarkStart w:id="7" w:name="_Toc104741879"/>
       <w:r>
         <w:t>Modelo de Datos</w:t>
       </w:r>
@@ -8318,7 +8579,7 @@
           <w:numId w:val="15"/>
         </w:numPr>
       </w:pPr>
-      <w:bookmarkStart w:id="8" w:name="_Toc104728788"/>
+      <w:bookmarkStart w:id="8" w:name="_Toc104741880"/>
       <w:r>
         <w:t>Modelo de GUI</w:t>
       </w:r>
@@ -8383,7 +8644,7 @@
         <w:lastRenderedPageBreak/>
         <w:t xml:space="preserve"> </w:t>
       </w:r>
-      <w:bookmarkStart w:id="9" w:name="_Toc104728789"/>
+      <w:bookmarkStart w:id="9" w:name="_Toc104741881"/>
       <w:r>
         <w:t xml:space="preserve">Contexto de la </w:t>
       </w:r>
@@ -8415,7 +8676,7 @@
           <w:numId w:val="15"/>
         </w:numPr>
       </w:pPr>
-      <w:bookmarkStart w:id="10" w:name="_Toc104728790"/>
+      <w:bookmarkStart w:id="10" w:name="_Toc104741882"/>
       <w:r>
         <w:t>Objetivos</w:t>
       </w:r>
@@ -8434,7 +8695,7 @@
           <w:numId w:val="15"/>
         </w:numPr>
       </w:pPr>
-      <w:bookmarkStart w:id="11" w:name="_Toc104728791"/>
+      <w:bookmarkStart w:id="11" w:name="_Toc104741883"/>
       <w:r>
         <w:t>Objetivo general</w:t>
       </w:r>
@@ -8509,7 +8770,7 @@
           <w:lang w:val="es-ES"/>
         </w:rPr>
       </w:pPr>
-      <w:bookmarkStart w:id="12" w:name="_Toc104728792"/>
+      <w:bookmarkStart w:id="12" w:name="_Toc104741884"/>
       <w:r>
         <w:rPr>
           <w:rFonts w:eastAsia="Helvetica"/>
@@ -8761,7 +9022,7 @@
           <w:rFonts w:eastAsia="Helvetica"/>
         </w:rPr>
       </w:pPr>
-      <w:bookmarkStart w:id="13" w:name="_Toc104728793"/>
+      <w:bookmarkStart w:id="13" w:name="_Toc104741885"/>
       <w:r>
         <w:rPr>
           <w:rFonts w:eastAsia="Helvetica"/>
@@ -8931,7 +9192,7 @@
           <w:numId w:val="15"/>
         </w:numPr>
       </w:pPr>
-      <w:bookmarkStart w:id="14" w:name="_Toc104728794"/>
+      <w:bookmarkStart w:id="14" w:name="_Toc104741886"/>
       <w:r>
         <w:t>Duración de la iteración de pruebas</w:t>
       </w:r>
@@ -9527,7 +9788,7 @@
           <w:numId w:val="15"/>
         </w:numPr>
       </w:pPr>
-      <w:bookmarkStart w:id="15" w:name="_Toc104728795"/>
+      <w:bookmarkStart w:id="15" w:name="_Toc104741887"/>
       <w:r>
         <w:t>Presupuesto de pruebas</w:t>
       </w:r>
@@ -9566,7 +9827,7 @@
           <w:numId w:val="15"/>
         </w:numPr>
       </w:pPr>
-      <w:bookmarkStart w:id="16" w:name="_Toc104728796"/>
+      <w:bookmarkStart w:id="16" w:name="_Toc104741888"/>
       <w:r>
         <w:t>Recursos Humanos</w:t>
       </w:r>
@@ -9694,7 +9955,7 @@
           <w:numId w:val="15"/>
         </w:numPr>
       </w:pPr>
-      <w:bookmarkStart w:id="17" w:name="_Toc104728797"/>
+      <w:bookmarkStart w:id="17" w:name="_Toc104741889"/>
       <w:r>
         <w:t>Recursos Computacionales</w:t>
       </w:r>
@@ -10945,7 +11206,7 @@
           <w:numId w:val="15"/>
         </w:numPr>
       </w:pPr>
-      <w:bookmarkStart w:id="18" w:name="_Toc104728798"/>
+      <w:bookmarkStart w:id="18" w:name="_Toc104741890"/>
       <w:r>
         <w:t>Recursos Económicos para la contratación de servicios</w:t>
       </w:r>
@@ -10991,7 +11252,7 @@
           <w:numId w:val="15"/>
         </w:numPr>
       </w:pPr>
-      <w:bookmarkStart w:id="19" w:name="_Toc104728799"/>
+      <w:bookmarkStart w:id="19" w:name="_Toc104741891"/>
       <w:r>
         <w:t>TNT (Técnicas, Niveles y Tipos) de pruebas</w:t>
       </w:r>
@@ -12397,7 +12658,7 @@
           <w:numId w:val="15"/>
         </w:numPr>
       </w:pPr>
-      <w:bookmarkStart w:id="20" w:name="_Toc104728800"/>
+      <w:bookmarkStart w:id="20" w:name="_Toc104741892"/>
       <w:r>
         <w:t>Distribución de Esfuerzo</w:t>
       </w:r>
@@ -12489,47 +12750,20 @@
     <w:p/>
     <w:p>
       <w:pPr>
-        <w:pStyle w:val="Prrafodelista"/>
-        <w:numPr>
-          <w:ilvl w:val="0"/>
-          <w:numId w:val="5"/>
-        </w:numPr>
+        <w:pStyle w:val="Ttulo3"/>
+        <w:ind w:left="709"/>
         <w:rPr>
           <w:color w:val="000000" w:themeColor="text1"/>
-          <w:sz w:val="24"/>
-          <w:szCs w:val="24"/>
-        </w:rPr>
-      </w:pPr>
-      <w:r>
-        <w:rPr>
-          <w:rFonts w:ascii="Helvetica" w:hAnsi="Helvetica"/>
-          <w:b/>
-          <w:bCs/>
-          <w:sz w:val="24"/>
-          <w:szCs w:val="24"/>
-        </w:rPr>
+        </w:rPr>
+      </w:pPr>
+      <w:bookmarkStart w:id="21" w:name="_Toc104741893"/>
+      <w:r>
         <w:t>Sprint</w:t>
       </w:r>
       <w:r>
-        <w:rPr>
-          <w:rFonts w:ascii="Helvetica" w:hAnsi="Helvetica"/>
-          <w:b/>
-          <w:bCs/>
-          <w:sz w:val="24"/>
-          <w:szCs w:val="24"/>
-        </w:rPr>
         <w:t xml:space="preserve"> 1</w:t>
       </w:r>
-      <w:r>
-        <w:rPr>
-          <w:rFonts w:ascii="Helvetica" w:hAnsi="Helvetica"/>
-          <w:b/>
-          <w:bCs/>
-          <w:sz w:val="24"/>
-          <w:szCs w:val="24"/>
-        </w:rPr>
-        <w:t>:</w:t>
-      </w:r>
+      <w:bookmarkEnd w:id="21"/>
     </w:p>
     <w:p>
       <w:pPr>
@@ -12728,11 +12962,340 @@
     </w:p>
     <w:p>
       <w:pPr>
+        <w:pStyle w:val="Ttulo3"/>
+        <w:ind w:left="709"/>
+      </w:pPr>
+      <w:bookmarkStart w:id="22" w:name="_Toc104741894"/>
+      <w:r>
+        <w:t>Sprin</w:t>
+      </w:r>
+      <w:r>
+        <w:t>t</w:t>
+      </w:r>
+      <w:r>
+        <w:t xml:space="preserve"> </w:t>
+      </w:r>
+      <w:r>
+        <w:t>2</w:t>
+      </w:r>
+      <w:bookmarkEnd w:id="22"/>
+    </w:p>
+    <w:p>
+      <w:pPr>
         <w:pStyle w:val="Prrafodelista"/>
-        <w:numPr>
-          <w:ilvl w:val="0"/>
-          <w:numId w:val="3"/>
-        </w:numPr>
+        <w:rPr>
+          <w:rFonts w:ascii="Helvetica" w:hAnsi="Helvetica"/>
+          <w:sz w:val="24"/>
+          <w:szCs w:val="24"/>
+        </w:rPr>
+      </w:pPr>
+      <w:r>
+        <w:rPr>
+          <w:rFonts w:ascii="Helvetica" w:hAnsi="Helvetica"/>
+          <w:sz w:val="24"/>
+          <w:szCs w:val="24"/>
+        </w:rPr>
+        <w:t>Duración: Dos semanas</w:t>
+      </w:r>
+    </w:p>
+    <w:p>
+      <w:pPr>
+        <w:pStyle w:val="Prrafodelista"/>
+        <w:rPr>
+          <w:rFonts w:ascii="Helvetica" w:hAnsi="Helvetica"/>
+          <w:sz w:val="24"/>
+          <w:szCs w:val="24"/>
+        </w:rPr>
+      </w:pPr>
+      <w:r>
+        <w:rPr>
+          <w:rFonts w:ascii="Helvetica" w:hAnsi="Helvetica"/>
+          <w:sz w:val="24"/>
+          <w:szCs w:val="24"/>
+        </w:rPr>
+        <w:t>Se reportarán los avances del Sprint uno con sus respectivos hallazgos.</w:t>
+      </w:r>
+    </w:p>
+    <w:p>
+      <w:pPr>
+        <w:pStyle w:val="Prrafodelista"/>
+        <w:jc w:val="both"/>
+        <w:rPr>
+          <w:rFonts w:ascii="Helvetica" w:eastAsiaTheme="minorEastAsia" w:hAnsi="Helvetica" w:cs="Helvetica"/>
+          <w:color w:val="000000" w:themeColor="text1"/>
+          <w:sz w:val="24"/>
+          <w:szCs w:val="24"/>
+        </w:rPr>
+      </w:pPr>
+      <w:r>
+        <w:rPr>
+          <w:rFonts w:ascii="Helvetica" w:eastAsiaTheme="minorEastAsia" w:hAnsi="Helvetica" w:cs="Helvetica"/>
+          <w:color w:val="000000" w:themeColor="text1"/>
+          <w:sz w:val="24"/>
+          <w:szCs w:val="24"/>
+        </w:rPr>
+        <w:t>En este punto, ya ten</w:t>
+      </w:r>
+      <w:r>
+        <w:rPr>
+          <w:rFonts w:ascii="Helvetica" w:eastAsiaTheme="minorEastAsia" w:hAnsi="Helvetica" w:cs="Helvetica"/>
+          <w:color w:val="000000" w:themeColor="text1"/>
+          <w:sz w:val="24"/>
+          <w:szCs w:val="24"/>
+        </w:rPr>
+        <w:t xml:space="preserve">dremos un mejor </w:t>
+      </w:r>
+      <w:r>
+        <w:rPr>
+          <w:rFonts w:ascii="Helvetica" w:eastAsiaTheme="minorEastAsia" w:hAnsi="Helvetica" w:cs="Helvetica"/>
+          <w:color w:val="000000" w:themeColor="text1"/>
+          <w:sz w:val="24"/>
+          <w:szCs w:val="24"/>
+        </w:rPr>
+        <w:t>conocimiento de la aplicación</w:t>
+      </w:r>
+      <w:r>
+        <w:rPr>
+          <w:rFonts w:ascii="Helvetica" w:eastAsiaTheme="minorEastAsia" w:hAnsi="Helvetica" w:cs="Helvetica"/>
+          <w:color w:val="000000" w:themeColor="text1"/>
+          <w:sz w:val="24"/>
+          <w:szCs w:val="24"/>
+        </w:rPr>
+        <w:t xml:space="preserve"> y la mayoría de las funcionalidades. Por lo tanto definiremos que funcionalidades </w:t>
+      </w:r>
+      <w:r>
+        <w:rPr>
+          <w:rFonts w:ascii="Helvetica" w:eastAsiaTheme="minorEastAsia" w:hAnsi="Helvetica" w:cs="Helvetica"/>
+          <w:color w:val="000000" w:themeColor="text1"/>
+          <w:sz w:val="24"/>
+          <w:szCs w:val="24"/>
+        </w:rPr>
+        <w:t xml:space="preserve">adicionales </w:t>
+      </w:r>
+      <w:r>
+        <w:rPr>
+          <w:rFonts w:ascii="Helvetica" w:eastAsiaTheme="minorEastAsia" w:hAnsi="Helvetica" w:cs="Helvetica"/>
+          <w:color w:val="000000" w:themeColor="text1"/>
+          <w:sz w:val="24"/>
+          <w:szCs w:val="24"/>
+        </w:rPr>
+        <w:t>se van a probar en los sprint dos, tres y cuatro.</w:t>
+      </w:r>
+      <w:r>
+        <w:rPr>
+          <w:rFonts w:ascii="Helvetica" w:eastAsiaTheme="minorEastAsia" w:hAnsi="Helvetica" w:cs="Helvetica"/>
+          <w:color w:val="000000" w:themeColor="text1"/>
+          <w:sz w:val="24"/>
+          <w:szCs w:val="24"/>
+        </w:rPr>
+        <w:t xml:space="preserve"> En este sprint se continuará con las pruebas de validación de datos a funcionalidades que correspondan a esta semana. Adicionalmente en horarios no hábiles, </w:t>
+      </w:r>
+      <w:r>
+        <w:rPr>
+          <w:rFonts w:ascii="Helvetica" w:eastAsiaTheme="minorEastAsia" w:hAnsi="Helvetica" w:cs="Helvetica"/>
+          <w:color w:val="000000" w:themeColor="text1"/>
+          <w:sz w:val="24"/>
+          <w:szCs w:val="24"/>
+        </w:rPr>
+        <w:t>una de las máquinas estará</w:t>
+      </w:r>
+      <w:r>
+        <w:rPr>
+          <w:rFonts w:ascii="Helvetica" w:eastAsiaTheme="minorEastAsia" w:hAnsi="Helvetica" w:cs="Helvetica"/>
+          <w:color w:val="000000" w:themeColor="text1"/>
+          <w:sz w:val="24"/>
+          <w:szCs w:val="24"/>
+        </w:rPr>
+        <w:t xml:space="preserve"> ejecutando pruebas de reconocimiento</w:t>
+      </w:r>
+      <w:r>
+        <w:rPr>
+          <w:rFonts w:ascii="Helvetica" w:eastAsiaTheme="minorEastAsia" w:hAnsi="Helvetica" w:cs="Helvetica"/>
+          <w:color w:val="000000" w:themeColor="text1"/>
+          <w:sz w:val="24"/>
+          <w:szCs w:val="24"/>
+        </w:rPr>
+        <w:t xml:space="preserve"> de generación</w:t>
+      </w:r>
+      <w:r>
+        <w:rPr>
+          <w:rFonts w:ascii="Helvetica" w:eastAsiaTheme="minorEastAsia" w:hAnsi="Helvetica" w:cs="Helvetica"/>
+          <w:color w:val="000000" w:themeColor="text1"/>
+          <w:sz w:val="24"/>
+          <w:szCs w:val="24"/>
+        </w:rPr>
+        <w:t xml:space="preserve"> </w:t>
+      </w:r>
+      <w:r>
+        <w:rPr>
+          <w:rFonts w:ascii="Helvetica" w:eastAsiaTheme="minorEastAsia" w:hAnsi="Helvetica" w:cs="Helvetica"/>
+          <w:color w:val="000000" w:themeColor="text1"/>
+          <w:sz w:val="24"/>
+          <w:szCs w:val="24"/>
+        </w:rPr>
+        <w:t>aleatoria</w:t>
+      </w:r>
+      <w:r>
+        <w:rPr>
+          <w:rFonts w:ascii="Helvetica" w:eastAsiaTheme="minorEastAsia" w:hAnsi="Helvetica" w:cs="Helvetica"/>
+          <w:color w:val="000000" w:themeColor="text1"/>
+          <w:sz w:val="24"/>
+          <w:szCs w:val="24"/>
+        </w:rPr>
+        <w:t>, además de las pruebas de validación de datos.</w:t>
+      </w:r>
+    </w:p>
+    <w:p>
+      <w:pPr>
+        <w:pStyle w:val="Prrafodelista"/>
+        <w:jc w:val="both"/>
+        <w:rPr>
+          <w:rFonts w:ascii="Helvetica" w:eastAsiaTheme="minorEastAsia" w:hAnsi="Helvetica" w:cs="Helvetica"/>
+          <w:color w:val="000000" w:themeColor="text1"/>
+          <w:sz w:val="24"/>
+          <w:szCs w:val="24"/>
+        </w:rPr>
+      </w:pPr>
+      <w:r>
+        <w:rPr>
+          <w:rFonts w:ascii="Helvetica" w:eastAsiaTheme="minorEastAsia" w:hAnsi="Helvetica" w:cs="Helvetica"/>
+          <w:color w:val="000000" w:themeColor="text1"/>
+          <w:sz w:val="24"/>
+          <w:szCs w:val="24"/>
+        </w:rPr>
+        <w:t xml:space="preserve">Con el fin de darle fuerza a las pruebas de reconocimiento se incorporará una nueva herramienta que se espera sea </w:t>
+      </w:r>
+      <w:proofErr w:type="spellStart"/>
+      <w:r>
+        <w:rPr>
+          <w:rFonts w:ascii="Helvetica" w:eastAsiaTheme="minorEastAsia" w:hAnsi="Helvetica" w:cs="Helvetica"/>
+          <w:color w:val="000000" w:themeColor="text1"/>
+          <w:sz w:val="24"/>
+          <w:szCs w:val="24"/>
+        </w:rPr>
+        <w:t>RIPuppet</w:t>
+      </w:r>
+      <w:proofErr w:type="spellEnd"/>
+      <w:r>
+        <w:rPr>
+          <w:rFonts w:ascii="Helvetica" w:eastAsiaTheme="minorEastAsia" w:hAnsi="Helvetica" w:cs="Helvetica"/>
+          <w:color w:val="000000" w:themeColor="text1"/>
+          <w:sz w:val="24"/>
+          <w:szCs w:val="24"/>
+        </w:rPr>
+        <w:t>, donde se desarrollarán y ejecutarán pruebas de exploración sistemática para extraer información del estado actual de la interfaz gráfica, incrementando la posibilidad de encontrar errores.</w:t>
+      </w:r>
+      <w:r>
+        <w:rPr>
+          <w:rFonts w:ascii="Helvetica" w:eastAsiaTheme="minorEastAsia" w:hAnsi="Helvetica" w:cs="Helvetica"/>
+          <w:color w:val="000000" w:themeColor="text1"/>
+          <w:sz w:val="24"/>
+          <w:szCs w:val="24"/>
+        </w:rPr>
+        <w:t xml:space="preserve"> Es importante resaltar que se le desea dar fuerza a estas pruebas por su bajo costo y su gran capacidad para ejecutar un gran número de eventos</w:t>
+      </w:r>
+      <w:r>
+        <w:rPr>
+          <w:rFonts w:ascii="Helvetica" w:eastAsiaTheme="minorEastAsia" w:hAnsi="Helvetica" w:cs="Helvetica"/>
+          <w:color w:val="000000" w:themeColor="text1"/>
+          <w:sz w:val="24"/>
+          <w:szCs w:val="24"/>
+        </w:rPr>
+        <w:t>, permitiéndonos testear un gran espacio en la aplicación.</w:t>
+      </w:r>
+    </w:p>
+    <w:p>
+      <w:pPr>
+        <w:pStyle w:val="Prrafodelista"/>
+        <w:jc w:val="both"/>
+        <w:rPr>
+          <w:rFonts w:ascii="Helvetica" w:eastAsiaTheme="minorEastAsia" w:hAnsi="Helvetica" w:cs="Helvetica"/>
+          <w:color w:val="000000" w:themeColor="text1"/>
+          <w:sz w:val="24"/>
+          <w:szCs w:val="24"/>
+        </w:rPr>
+      </w:pPr>
+      <w:r>
+        <w:rPr>
+          <w:rFonts w:ascii="Helvetica" w:eastAsiaTheme="minorEastAsia" w:hAnsi="Helvetica" w:cs="Helvetica"/>
+          <w:color w:val="000000" w:themeColor="text1"/>
+          <w:sz w:val="24"/>
+          <w:szCs w:val="24"/>
+        </w:rPr>
+        <w:t>Para garantizar la consistencia de los escenarios de prueba</w:t>
+      </w:r>
+      <w:r>
+        <w:rPr>
+          <w:rFonts w:ascii="Helvetica" w:eastAsiaTheme="minorEastAsia" w:hAnsi="Helvetica" w:cs="Helvetica"/>
+          <w:color w:val="000000" w:themeColor="text1"/>
+          <w:sz w:val="24"/>
+          <w:szCs w:val="24"/>
+        </w:rPr>
+        <w:t xml:space="preserve"> e identificar pruebas </w:t>
+      </w:r>
+      <w:proofErr w:type="spellStart"/>
+      <w:r>
+        <w:rPr>
+          <w:rFonts w:ascii="Helvetica" w:eastAsiaTheme="minorEastAsia" w:hAnsi="Helvetica" w:cs="Helvetica"/>
+          <w:color w:val="000000" w:themeColor="text1"/>
+          <w:sz w:val="24"/>
+          <w:szCs w:val="24"/>
+        </w:rPr>
+        <w:t>Flaky</w:t>
+      </w:r>
+      <w:proofErr w:type="spellEnd"/>
+      <w:r>
+        <w:rPr>
+          <w:rFonts w:ascii="Helvetica" w:eastAsiaTheme="minorEastAsia" w:hAnsi="Helvetica" w:cs="Helvetica"/>
+          <w:color w:val="000000" w:themeColor="text1"/>
+          <w:sz w:val="24"/>
+          <w:szCs w:val="24"/>
+        </w:rPr>
+        <w:t xml:space="preserve">, </w:t>
+      </w:r>
+      <w:r>
+        <w:rPr>
+          <w:rFonts w:ascii="Helvetica" w:eastAsiaTheme="minorEastAsia" w:hAnsi="Helvetica" w:cs="Helvetica"/>
+          <w:color w:val="000000" w:themeColor="text1"/>
+          <w:sz w:val="24"/>
+          <w:szCs w:val="24"/>
+        </w:rPr>
+        <w:t>se ejecutar</w:t>
+      </w:r>
+      <w:r>
+        <w:rPr>
+          <w:rFonts w:ascii="Helvetica" w:eastAsiaTheme="minorEastAsia" w:hAnsi="Helvetica" w:cs="Helvetica"/>
+          <w:color w:val="000000" w:themeColor="text1"/>
+          <w:sz w:val="24"/>
+          <w:szCs w:val="24"/>
+        </w:rPr>
+        <w:t xml:space="preserve">án las pruebas de validación de datos </w:t>
+      </w:r>
+      <w:r>
+        <w:rPr>
+          <w:rFonts w:ascii="Helvetica" w:eastAsiaTheme="minorEastAsia" w:hAnsi="Helvetica" w:cs="Helvetica"/>
+          <w:color w:val="000000" w:themeColor="text1"/>
+          <w:sz w:val="24"/>
+          <w:szCs w:val="24"/>
+        </w:rPr>
+        <w:t>un mínimo de cinco veces. Esto se realizará con la automatización de las pruebas y se ejecutará en horarios no hábiles por las máquinas disponibles.</w:t>
+      </w:r>
+    </w:p>
+    <w:p>
+      <w:pPr>
+        <w:pStyle w:val="Prrafodelista"/>
+        <w:jc w:val="both"/>
+        <w:rPr>
+          <w:rFonts w:ascii="Helvetica" w:eastAsiaTheme="minorEastAsia" w:hAnsi="Helvetica" w:cs="Helvetica"/>
+          <w:color w:val="000000" w:themeColor="text1"/>
+          <w:sz w:val="24"/>
+          <w:szCs w:val="24"/>
+        </w:rPr>
+      </w:pPr>
+    </w:p>
+    <w:p>
+      <w:pPr>
+        <w:pStyle w:val="Prrafodelista"/>
         <w:rPr>
           <w:rFonts w:eastAsiaTheme="minorEastAsia"/>
           <w:color w:val="000000" w:themeColor="text1"/>
@@ -12740,72 +13303,20 @@
           <w:szCs w:val="24"/>
         </w:rPr>
       </w:pPr>
-      <w:r>
-        <w:rPr>
-          <w:rFonts w:ascii="Helvetica" w:hAnsi="Helvetica"/>
-          <w:b/>
-          <w:bCs/>
-          <w:sz w:val="24"/>
-          <w:szCs w:val="24"/>
-        </w:rPr>
-        <w:t>Sprin</w:t>
-      </w:r>
-      <w:r>
-        <w:rPr>
-          <w:rFonts w:ascii="Helvetica" w:hAnsi="Helvetica"/>
-          <w:b/>
-          <w:bCs/>
-          <w:sz w:val="24"/>
-          <w:szCs w:val="24"/>
-        </w:rPr>
-        <w:t>t</w:t>
-      </w:r>
-      <w:r>
-        <w:rPr>
-          <w:rFonts w:ascii="Helvetica" w:hAnsi="Helvetica"/>
-          <w:b/>
-          <w:bCs/>
-          <w:sz w:val="24"/>
-          <w:szCs w:val="24"/>
-        </w:rPr>
-        <w:t xml:space="preserve"> </w:t>
-      </w:r>
-      <w:r>
-        <w:rPr>
-          <w:rFonts w:ascii="Helvetica" w:hAnsi="Helvetica"/>
-          <w:b/>
-          <w:bCs/>
-          <w:sz w:val="24"/>
-          <w:szCs w:val="24"/>
-        </w:rPr>
-        <w:t>2:</w:t>
-      </w:r>
-      <w:r>
-        <w:rPr>
-          <w:rFonts w:ascii="Helvetica" w:hAnsi="Helvetica"/>
-          <w:sz w:val="24"/>
-          <w:szCs w:val="24"/>
-        </w:rPr>
-        <w:t xml:space="preserve"> </w:t>
-      </w:r>
     </w:p>
     <w:p>
       <w:pPr>
-        <w:pStyle w:val="Prrafodelista"/>
-        <w:rPr>
-          <w:rFonts w:ascii="Helvetica" w:hAnsi="Helvetica"/>
-          <w:sz w:val="24"/>
-          <w:szCs w:val="24"/>
-        </w:rPr>
-      </w:pPr>
-      <w:r>
-        <w:rPr>
-          <w:rFonts w:ascii="Helvetica" w:hAnsi="Helvetica"/>
-          <w:sz w:val="24"/>
-          <w:szCs w:val="24"/>
-        </w:rPr>
-        <w:t>Duración: Dos semanas</w:t>
-      </w:r>
+        <w:pStyle w:val="Ttulo3"/>
+        <w:ind w:left="709"/>
+      </w:pPr>
+      <w:bookmarkStart w:id="23" w:name="_Toc104741895"/>
+      <w:r>
+        <w:t xml:space="preserve">Sprint </w:t>
+      </w:r>
+      <w:r>
+        <w:t>3</w:t>
+      </w:r>
+      <w:bookmarkEnd w:id="23"/>
     </w:p>
     <w:p>
       <w:pPr>
@@ -12822,7 +13333,7 @@
           <w:sz w:val="24"/>
           <w:szCs w:val="24"/>
         </w:rPr>
-        <w:t>Se reportarán los avances del Sprint uno con sus respectivos hallazgos.</w:t>
+        <w:t>Duración: Dos semanas</w:t>
       </w:r>
     </w:p>
     <w:p>
@@ -12830,128 +13341,18 @@
         <w:pStyle w:val="Prrafodelista"/>
         <w:jc w:val="both"/>
         <w:rPr>
-          <w:rFonts w:ascii="Helvetica" w:eastAsiaTheme="minorEastAsia" w:hAnsi="Helvetica" w:cs="Helvetica"/>
-          <w:color w:val="000000" w:themeColor="text1"/>
-          <w:sz w:val="24"/>
-          <w:szCs w:val="24"/>
-        </w:rPr>
-      </w:pPr>
-      <w:r>
-        <w:rPr>
-          <w:rFonts w:ascii="Helvetica" w:eastAsiaTheme="minorEastAsia" w:hAnsi="Helvetica" w:cs="Helvetica"/>
-          <w:color w:val="000000" w:themeColor="text1"/>
-          <w:sz w:val="24"/>
-          <w:szCs w:val="24"/>
-        </w:rPr>
-        <w:t>En este punto, ya ten</w:t>
-      </w:r>
-      <w:r>
-        <w:rPr>
-          <w:rFonts w:ascii="Helvetica" w:eastAsiaTheme="minorEastAsia" w:hAnsi="Helvetica" w:cs="Helvetica"/>
-          <w:color w:val="000000" w:themeColor="text1"/>
-          <w:sz w:val="24"/>
-          <w:szCs w:val="24"/>
-        </w:rPr>
-        <w:t xml:space="preserve">dremos un mejor </w:t>
-      </w:r>
-      <w:r>
-        <w:rPr>
-          <w:rFonts w:ascii="Helvetica" w:eastAsiaTheme="minorEastAsia" w:hAnsi="Helvetica" w:cs="Helvetica"/>
-          <w:color w:val="000000" w:themeColor="text1"/>
-          <w:sz w:val="24"/>
-          <w:szCs w:val="24"/>
-        </w:rPr>
-        <w:t>conocimiento de la aplicación</w:t>
-      </w:r>
-      <w:r>
-        <w:rPr>
-          <w:rFonts w:ascii="Helvetica" w:eastAsiaTheme="minorEastAsia" w:hAnsi="Helvetica" w:cs="Helvetica"/>
-          <w:color w:val="000000" w:themeColor="text1"/>
-          <w:sz w:val="24"/>
-          <w:szCs w:val="24"/>
-        </w:rPr>
-        <w:t xml:space="preserve"> y la mayoría de las funcionalidades. Por lo tanto definiremos que funcionalidades </w:t>
-      </w:r>
-      <w:r>
-        <w:rPr>
-          <w:rFonts w:ascii="Helvetica" w:eastAsiaTheme="minorEastAsia" w:hAnsi="Helvetica" w:cs="Helvetica"/>
-          <w:color w:val="000000" w:themeColor="text1"/>
-          <w:sz w:val="24"/>
-          <w:szCs w:val="24"/>
-        </w:rPr>
-        <w:t xml:space="preserve">adicionales </w:t>
-      </w:r>
-      <w:r>
-        <w:rPr>
-          <w:rFonts w:ascii="Helvetica" w:eastAsiaTheme="minorEastAsia" w:hAnsi="Helvetica" w:cs="Helvetica"/>
-          <w:color w:val="000000" w:themeColor="text1"/>
-          <w:sz w:val="24"/>
-          <w:szCs w:val="24"/>
-        </w:rPr>
-        <w:t>se van a probar en los sprint dos, tres y cuatro.</w:t>
-      </w:r>
-      <w:r>
-        <w:rPr>
-          <w:rFonts w:ascii="Helvetica" w:eastAsiaTheme="minorEastAsia" w:hAnsi="Helvetica" w:cs="Helvetica"/>
-          <w:color w:val="000000" w:themeColor="text1"/>
-          <w:sz w:val="24"/>
-          <w:szCs w:val="24"/>
-        </w:rPr>
-        <w:t xml:space="preserve"> En este sprint se continuará con las pruebas de validación de datos a funcionalidades que correspondan a esta semana. Adicionalmente en horarios no hábiles, </w:t>
-      </w:r>
-      <w:r>
-        <w:rPr>
-          <w:rFonts w:ascii="Helvetica" w:eastAsiaTheme="minorEastAsia" w:hAnsi="Helvetica" w:cs="Helvetica"/>
-          <w:color w:val="000000" w:themeColor="text1"/>
-          <w:sz w:val="24"/>
-          <w:szCs w:val="24"/>
-        </w:rPr>
-        <w:t>una de las máquinas estará</w:t>
-      </w:r>
-      <w:r>
-        <w:rPr>
-          <w:rFonts w:ascii="Helvetica" w:eastAsiaTheme="minorEastAsia" w:hAnsi="Helvetica" w:cs="Helvetica"/>
-          <w:color w:val="000000" w:themeColor="text1"/>
-          <w:sz w:val="24"/>
-          <w:szCs w:val="24"/>
-        </w:rPr>
-        <w:t xml:space="preserve"> ejecutando pruebas de reconocimiento</w:t>
-      </w:r>
-      <w:r>
-        <w:rPr>
-          <w:rFonts w:ascii="Helvetica" w:eastAsiaTheme="minorEastAsia" w:hAnsi="Helvetica" w:cs="Helvetica"/>
-          <w:color w:val="000000" w:themeColor="text1"/>
-          <w:sz w:val="24"/>
-          <w:szCs w:val="24"/>
-        </w:rPr>
-        <w:t xml:space="preserve"> de generación</w:t>
-      </w:r>
-      <w:r>
-        <w:rPr>
-          <w:rFonts w:ascii="Helvetica" w:eastAsiaTheme="minorEastAsia" w:hAnsi="Helvetica" w:cs="Helvetica"/>
-          <w:color w:val="000000" w:themeColor="text1"/>
-          <w:sz w:val="24"/>
-          <w:szCs w:val="24"/>
-        </w:rPr>
-        <w:t xml:space="preserve"> </w:t>
-      </w:r>
-      <w:r>
-        <w:rPr>
-          <w:rFonts w:ascii="Helvetica" w:eastAsiaTheme="minorEastAsia" w:hAnsi="Helvetica" w:cs="Helvetica"/>
-          <w:color w:val="000000" w:themeColor="text1"/>
-          <w:sz w:val="24"/>
-          <w:szCs w:val="24"/>
-        </w:rPr>
-        <w:t>aleatoria</w:t>
-      </w:r>
-      <w:r>
-        <w:rPr>
-          <w:rFonts w:ascii="Helvetica" w:eastAsiaTheme="minorEastAsia" w:hAnsi="Helvetica" w:cs="Helvetica"/>
-          <w:color w:val="000000" w:themeColor="text1"/>
-          <w:sz w:val="24"/>
-          <w:szCs w:val="24"/>
-        </w:rPr>
-        <w:t>, además de las pruebas de validación de datos.</w:t>
+          <w:rFonts w:ascii="Helvetica" w:hAnsi="Helvetica"/>
+          <w:sz w:val="24"/>
+          <w:szCs w:val="24"/>
+        </w:rPr>
+      </w:pPr>
+      <w:r>
+        <w:rPr>
+          <w:rFonts w:ascii="Helvetica" w:hAnsi="Helvetica"/>
+          <w:sz w:val="24"/>
+          <w:szCs w:val="24"/>
+        </w:rPr>
+        <w:t>Se reportarán los avances del Sprint dos con sus respectivos hallazgos.</w:t>
       </w:r>
     </w:p>
     <w:p>
@@ -12959,58 +13360,83 @@
         <w:pStyle w:val="Prrafodelista"/>
         <w:jc w:val="both"/>
         <w:rPr>
-          <w:rFonts w:ascii="Helvetica" w:eastAsiaTheme="minorEastAsia" w:hAnsi="Helvetica" w:cs="Helvetica"/>
-          <w:color w:val="000000" w:themeColor="text1"/>
-          <w:sz w:val="24"/>
-          <w:szCs w:val="24"/>
-        </w:rPr>
-      </w:pPr>
-      <w:r>
-        <w:rPr>
-          <w:rFonts w:ascii="Helvetica" w:eastAsiaTheme="minorEastAsia" w:hAnsi="Helvetica" w:cs="Helvetica"/>
-          <w:color w:val="000000" w:themeColor="text1"/>
-          <w:sz w:val="24"/>
-          <w:szCs w:val="24"/>
-        </w:rPr>
-        <w:t xml:space="preserve">Con el fin de darle fuerza a las pruebas de reconocimiento se incorporará una nueva herramienta que se espera sea </w:t>
-      </w:r>
-      <w:proofErr w:type="spellStart"/>
-      <w:r>
-        <w:rPr>
-          <w:rFonts w:ascii="Helvetica" w:eastAsiaTheme="minorEastAsia" w:hAnsi="Helvetica" w:cs="Helvetica"/>
-          <w:color w:val="000000" w:themeColor="text1"/>
-          <w:sz w:val="24"/>
-          <w:szCs w:val="24"/>
-        </w:rPr>
-        <w:t>RIPuppet</w:t>
-      </w:r>
-      <w:proofErr w:type="spellEnd"/>
-      <w:r>
-        <w:rPr>
-          <w:rFonts w:ascii="Helvetica" w:eastAsiaTheme="minorEastAsia" w:hAnsi="Helvetica" w:cs="Helvetica"/>
-          <w:color w:val="000000" w:themeColor="text1"/>
-          <w:sz w:val="24"/>
-          <w:szCs w:val="24"/>
-        </w:rPr>
-        <w:t>, donde se desarrollarán y ejecutarán pruebas de exploración sistemática para extraer información del estado actual de la interfaz gráfica, incrementando la posibilidad de encontrar errores.</w:t>
-      </w:r>
-      <w:r>
-        <w:rPr>
-          <w:rFonts w:ascii="Helvetica" w:eastAsiaTheme="minorEastAsia" w:hAnsi="Helvetica" w:cs="Helvetica"/>
-          <w:color w:val="000000" w:themeColor="text1"/>
-          <w:sz w:val="24"/>
-          <w:szCs w:val="24"/>
-        </w:rPr>
-        <w:t xml:space="preserve"> Es importante resaltar que se le desea dar fuerza a estas pruebas por su bajo costo y su gran capacidad para ejecutar un gran número de eventos</w:t>
-      </w:r>
-      <w:r>
-        <w:rPr>
-          <w:rFonts w:ascii="Helvetica" w:eastAsiaTheme="minorEastAsia" w:hAnsi="Helvetica" w:cs="Helvetica"/>
-          <w:color w:val="000000" w:themeColor="text1"/>
-          <w:sz w:val="24"/>
-          <w:szCs w:val="24"/>
-        </w:rPr>
-        <w:t>, permitiéndonos testear un gran espacio en la aplicación.</w:t>
+          <w:rFonts w:ascii="Helvetica" w:hAnsi="Helvetica"/>
+          <w:sz w:val="24"/>
+          <w:szCs w:val="24"/>
+        </w:rPr>
+      </w:pPr>
+      <w:r>
+        <w:rPr>
+          <w:rFonts w:ascii="Helvetica" w:hAnsi="Helvetica"/>
+          <w:sz w:val="24"/>
+          <w:szCs w:val="24"/>
+        </w:rPr>
+        <w:t xml:space="preserve">En esta etapa del proyecto se espera una nueva versión de la aplicación por lo tanto </w:t>
+      </w:r>
+      <w:r>
+        <w:rPr>
+          <w:rFonts w:ascii="Helvetica" w:hAnsi="Helvetica"/>
+          <w:sz w:val="24"/>
+          <w:szCs w:val="24"/>
+        </w:rPr>
+        <w:t xml:space="preserve">todos los esfuerzos se centrarán se centrarán en realizar </w:t>
+      </w:r>
+      <w:r>
+        <w:rPr>
+          <w:rFonts w:ascii="Helvetica" w:hAnsi="Helvetica"/>
+          <w:sz w:val="24"/>
+          <w:szCs w:val="24"/>
+        </w:rPr>
+        <w:t>pruebas de regresión visual</w:t>
+      </w:r>
+      <w:r>
+        <w:rPr>
+          <w:rFonts w:ascii="Helvetica" w:hAnsi="Helvetica"/>
+          <w:sz w:val="24"/>
+          <w:szCs w:val="24"/>
+        </w:rPr>
+        <w:t>,</w:t>
+      </w:r>
+      <w:r>
+        <w:rPr>
+          <w:rFonts w:ascii="Helvetica" w:hAnsi="Helvetica"/>
+          <w:sz w:val="24"/>
+          <w:szCs w:val="24"/>
+        </w:rPr>
+        <w:t xml:space="preserve"> </w:t>
+      </w:r>
+      <w:r>
+        <w:rPr>
+          <w:rFonts w:ascii="Helvetica" w:hAnsi="Helvetica"/>
+          <w:sz w:val="24"/>
+          <w:szCs w:val="24"/>
+        </w:rPr>
+        <w:t xml:space="preserve">para encontrar posibles defectos o cambios no esperados en la aplicación. Estas pruebas iniciarán por </w:t>
+      </w:r>
+      <w:r>
+        <w:rPr>
+          <w:rFonts w:ascii="Helvetica" w:hAnsi="Helvetica"/>
+          <w:sz w:val="24"/>
+          <w:szCs w:val="24"/>
+        </w:rPr>
+        <w:lastRenderedPageBreak/>
+        <w:t>comprobar las funcionalidades principales y se espera que cubran un 80% de la aplicación</w:t>
+      </w:r>
+      <w:r>
+        <w:rPr>
+          <w:rFonts w:ascii="Helvetica" w:hAnsi="Helvetica"/>
+          <w:sz w:val="24"/>
+          <w:szCs w:val="24"/>
+        </w:rPr>
+        <w:t>. Con esto se espera cubrir el conjunto de impacto de los cambios en la última versión.</w:t>
+      </w:r>
+      <w:r>
+        <w:rPr>
+          <w:rFonts w:ascii="Helvetica" w:hAnsi="Helvetica"/>
+          <w:sz w:val="24"/>
+          <w:szCs w:val="24"/>
+        </w:rPr>
+        <w:t xml:space="preserve"> </w:t>
       </w:r>
     </w:p>
     <w:p>
@@ -13018,76 +13444,62 @@
         <w:pStyle w:val="Prrafodelista"/>
         <w:jc w:val="both"/>
         <w:rPr>
-          <w:rFonts w:ascii="Helvetica" w:eastAsiaTheme="minorEastAsia" w:hAnsi="Helvetica" w:cs="Helvetica"/>
-          <w:color w:val="000000" w:themeColor="text1"/>
-          <w:sz w:val="24"/>
-          <w:szCs w:val="24"/>
-        </w:rPr>
-      </w:pPr>
-      <w:r>
-        <w:rPr>
-          <w:rFonts w:ascii="Helvetica" w:eastAsiaTheme="minorEastAsia" w:hAnsi="Helvetica" w:cs="Helvetica"/>
-          <w:color w:val="000000" w:themeColor="text1"/>
-          <w:sz w:val="24"/>
-          <w:szCs w:val="24"/>
-        </w:rPr>
-        <w:t>Para garantizar la consistencia de los escenarios de prueba</w:t>
-      </w:r>
-      <w:r>
-        <w:rPr>
-          <w:rFonts w:ascii="Helvetica" w:eastAsiaTheme="minorEastAsia" w:hAnsi="Helvetica" w:cs="Helvetica"/>
-          <w:color w:val="000000" w:themeColor="text1"/>
-          <w:sz w:val="24"/>
-          <w:szCs w:val="24"/>
-        </w:rPr>
-        <w:t xml:space="preserve"> e identificar pruebas </w:t>
+          <w:rFonts w:ascii="Helvetica" w:hAnsi="Helvetica"/>
+          <w:sz w:val="24"/>
+          <w:szCs w:val="24"/>
+        </w:rPr>
+      </w:pPr>
+      <w:r>
+        <w:rPr>
+          <w:rFonts w:ascii="Helvetica" w:hAnsi="Helvetica"/>
+          <w:sz w:val="24"/>
+          <w:szCs w:val="24"/>
+        </w:rPr>
+        <w:t xml:space="preserve">Para la ejecución de estas pruebas se espera automatizar la toma de pantallazos mediante el uso de </w:t>
       </w:r>
       <w:proofErr w:type="spellStart"/>
       <w:r>
         <w:rPr>
-          <w:rFonts w:ascii="Helvetica" w:eastAsiaTheme="minorEastAsia" w:hAnsi="Helvetica" w:cs="Helvetica"/>
-          <w:color w:val="000000" w:themeColor="text1"/>
-          <w:sz w:val="24"/>
-          <w:szCs w:val="24"/>
-        </w:rPr>
-        <w:t>Flaky</w:t>
+          <w:rFonts w:ascii="Helvetica" w:hAnsi="Helvetica"/>
+          <w:sz w:val="24"/>
+          <w:szCs w:val="24"/>
+        </w:rPr>
+        <w:t>Cypress</w:t>
       </w:r>
       <w:proofErr w:type="spellEnd"/>
       <w:r>
         <w:rPr>
-          <w:rFonts w:ascii="Helvetica" w:eastAsiaTheme="minorEastAsia" w:hAnsi="Helvetica" w:cs="Helvetica"/>
-          <w:color w:val="000000" w:themeColor="text1"/>
-          <w:sz w:val="24"/>
-          <w:szCs w:val="24"/>
-        </w:rPr>
-        <w:t xml:space="preserve">, </w:t>
-      </w:r>
-      <w:r>
-        <w:rPr>
-          <w:rFonts w:ascii="Helvetica" w:eastAsiaTheme="minorEastAsia" w:hAnsi="Helvetica" w:cs="Helvetica"/>
-          <w:color w:val="000000" w:themeColor="text1"/>
-          <w:sz w:val="24"/>
-          <w:szCs w:val="24"/>
-        </w:rPr>
-        <w:t>se ejecutar</w:t>
-      </w:r>
-      <w:r>
-        <w:rPr>
-          <w:rFonts w:ascii="Helvetica" w:eastAsiaTheme="minorEastAsia" w:hAnsi="Helvetica" w:cs="Helvetica"/>
-          <w:color w:val="000000" w:themeColor="text1"/>
-          <w:sz w:val="24"/>
-          <w:szCs w:val="24"/>
-        </w:rPr>
-        <w:t xml:space="preserve">án las pruebas de validación de datos </w:t>
-      </w:r>
-      <w:r>
-        <w:rPr>
-          <w:rFonts w:ascii="Helvetica" w:eastAsiaTheme="minorEastAsia" w:hAnsi="Helvetica" w:cs="Helvetica"/>
-          <w:color w:val="000000" w:themeColor="text1"/>
-          <w:sz w:val="24"/>
-          <w:szCs w:val="24"/>
-        </w:rPr>
-        <w:t>un mínimo de cinco veces. Esto se realizará con la automatización de las pruebas y se ejecutará en horarios no hábiles por las máquinas disponibles.</w:t>
+          <w:rFonts w:ascii="Helvetica" w:hAnsi="Helvetica"/>
+          <w:sz w:val="24"/>
+          <w:szCs w:val="24"/>
+        </w:rPr>
+        <w:t xml:space="preserve"> y </w:t>
+      </w:r>
+      <w:r>
+        <w:rPr>
+          <w:rFonts w:ascii="Helvetica" w:hAnsi="Helvetica"/>
+          <w:sz w:val="24"/>
+          <w:szCs w:val="24"/>
+        </w:rPr>
+        <w:t xml:space="preserve">se utilizará la herramienta </w:t>
+      </w:r>
+      <w:proofErr w:type="spellStart"/>
+      <w:r>
+        <w:rPr>
+          <w:rFonts w:ascii="Helvetica" w:hAnsi="Helvetica"/>
+          <w:sz w:val="24"/>
+          <w:szCs w:val="24"/>
+        </w:rPr>
+        <w:t>BackStop</w:t>
+      </w:r>
+      <w:proofErr w:type="spellEnd"/>
+      <w:r>
+        <w:rPr>
+          <w:rFonts w:ascii="Helvetica" w:hAnsi="Helvetica"/>
+          <w:sz w:val="24"/>
+          <w:szCs w:val="24"/>
+        </w:rPr>
+        <w:t xml:space="preserve"> para la comparación de imágenes. </w:t>
       </w:r>
     </w:p>
     <w:p>
@@ -13095,19 +13507,26 @@
         <w:pStyle w:val="Prrafodelista"/>
         <w:jc w:val="both"/>
         <w:rPr>
-          <w:rFonts w:ascii="Helvetica" w:eastAsiaTheme="minorEastAsia" w:hAnsi="Helvetica" w:cs="Helvetica"/>
-          <w:color w:val="000000" w:themeColor="text1"/>
-          <w:sz w:val="24"/>
-          <w:szCs w:val="24"/>
-        </w:rPr>
-      </w:pPr>
+          <w:rFonts w:ascii="Helvetica" w:hAnsi="Helvetica"/>
+          <w:sz w:val="24"/>
+          <w:szCs w:val="24"/>
+        </w:rPr>
+      </w:pPr>
+      <w:r>
+        <w:rPr>
+          <w:rFonts w:ascii="Helvetica" w:hAnsi="Helvetica"/>
+          <w:sz w:val="24"/>
+          <w:szCs w:val="24"/>
+        </w:rPr>
+        <w:t xml:space="preserve">El cliente nos ha manifestado que no se espera un cambio drástico en la apariencia de la aplicación, por lo cual se manejará un umbral de desajuste bajo, el cual se ira ajustando de acuerdo con la ejecución de las pruebas para obtener información valiosa cuando la aplicación resalte una discordancia. </w:t>
+      </w:r>
     </w:p>
     <w:p>
       <w:pPr>
         <w:pStyle w:val="Prrafodelista"/>
-        <w:rPr>
-          <w:rFonts w:eastAsiaTheme="minorEastAsia"/>
-          <w:color w:val="000000" w:themeColor="text1"/>
+        <w:jc w:val="both"/>
+        <w:rPr>
+          <w:rFonts w:ascii="Helvetica" w:hAnsi="Helvetica"/>
           <w:sz w:val="24"/>
           <w:szCs w:val="24"/>
         </w:rPr>
@@ -13115,293 +13534,15 @@
     </w:p>
     <w:p>
       <w:pPr>
-        <w:pStyle w:val="Prrafodelista"/>
-        <w:numPr>
-          <w:ilvl w:val="0"/>
-          <w:numId w:val="3"/>
-        </w:numPr>
-        <w:rPr>
-          <w:rFonts w:eastAsiaTheme="minorEastAsia"/>
-          <w:color w:val="000000" w:themeColor="text1"/>
-          <w:sz w:val="24"/>
-          <w:szCs w:val="24"/>
-        </w:rPr>
-      </w:pPr>
-      <w:r>
-        <w:rPr>
-          <w:rFonts w:ascii="Helvetica" w:hAnsi="Helvetica"/>
-          <w:b/>
-          <w:bCs/>
-          <w:sz w:val="24"/>
-          <w:szCs w:val="24"/>
-        </w:rPr>
-        <w:t xml:space="preserve">Sprint </w:t>
-      </w:r>
-      <w:r>
-        <w:rPr>
-          <w:rFonts w:ascii="Helvetica" w:hAnsi="Helvetica"/>
-          <w:b/>
-          <w:bCs/>
-          <w:sz w:val="24"/>
-          <w:szCs w:val="24"/>
-        </w:rPr>
-        <w:t>3:</w:t>
-      </w:r>
-      <w:r>
-        <w:rPr>
-          <w:rFonts w:ascii="Helvetica" w:hAnsi="Helvetica"/>
-          <w:sz w:val="24"/>
-          <w:szCs w:val="24"/>
-        </w:rPr>
-        <w:t xml:space="preserve"> </w:t>
-      </w:r>
-    </w:p>
-    <w:p>
-      <w:pPr>
-        <w:pStyle w:val="Prrafodelista"/>
-        <w:rPr>
-          <w:rFonts w:ascii="Helvetica" w:hAnsi="Helvetica"/>
-          <w:sz w:val="24"/>
-          <w:szCs w:val="24"/>
-        </w:rPr>
-      </w:pPr>
-      <w:r>
-        <w:rPr>
-          <w:rFonts w:ascii="Helvetica" w:hAnsi="Helvetica"/>
-          <w:sz w:val="24"/>
-          <w:szCs w:val="24"/>
-        </w:rPr>
-        <w:t>Duración: Dos semanas</w:t>
-      </w:r>
-    </w:p>
-    <w:p>
-      <w:pPr>
-        <w:pStyle w:val="Prrafodelista"/>
-        <w:jc w:val="both"/>
-        <w:rPr>
-          <w:rFonts w:ascii="Helvetica" w:hAnsi="Helvetica"/>
-          <w:sz w:val="24"/>
-          <w:szCs w:val="24"/>
-        </w:rPr>
-      </w:pPr>
-      <w:r>
-        <w:rPr>
-          <w:rFonts w:ascii="Helvetica" w:hAnsi="Helvetica"/>
-          <w:sz w:val="24"/>
-          <w:szCs w:val="24"/>
-        </w:rPr>
-        <w:t>Se reportarán los avances del Sprint dos con sus respectivos hallazgos.</w:t>
-      </w:r>
-    </w:p>
-    <w:p>
-      <w:pPr>
-        <w:pStyle w:val="Prrafodelista"/>
-        <w:jc w:val="both"/>
-        <w:rPr>
-          <w:rFonts w:ascii="Helvetica" w:hAnsi="Helvetica"/>
-          <w:sz w:val="24"/>
-          <w:szCs w:val="24"/>
-        </w:rPr>
-      </w:pPr>
-      <w:r>
-        <w:rPr>
-          <w:rFonts w:ascii="Helvetica" w:hAnsi="Helvetica"/>
-          <w:sz w:val="24"/>
-          <w:szCs w:val="24"/>
-        </w:rPr>
-        <w:t xml:space="preserve">En esta etapa del proyecto se espera una nueva versión de la aplicación por lo tanto </w:t>
-      </w:r>
-      <w:r>
-        <w:rPr>
-          <w:rFonts w:ascii="Helvetica" w:hAnsi="Helvetica"/>
-          <w:sz w:val="24"/>
-          <w:szCs w:val="24"/>
-        </w:rPr>
-        <w:t xml:space="preserve">todos los esfuerzos se centrarán se centrarán en realizar </w:t>
-      </w:r>
-      <w:r>
-        <w:rPr>
-          <w:rFonts w:ascii="Helvetica" w:hAnsi="Helvetica"/>
-          <w:sz w:val="24"/>
-          <w:szCs w:val="24"/>
-        </w:rPr>
-        <w:t>pruebas de regresión visual</w:t>
-      </w:r>
-      <w:r>
-        <w:rPr>
-          <w:rFonts w:ascii="Helvetica" w:hAnsi="Helvetica"/>
-          <w:sz w:val="24"/>
-          <w:szCs w:val="24"/>
-        </w:rPr>
-        <w:t>,</w:t>
-      </w:r>
-      <w:r>
-        <w:rPr>
-          <w:rFonts w:ascii="Helvetica" w:hAnsi="Helvetica"/>
-          <w:sz w:val="24"/>
-          <w:szCs w:val="24"/>
-        </w:rPr>
-        <w:t xml:space="preserve"> </w:t>
-      </w:r>
-      <w:r>
-        <w:rPr>
-          <w:rFonts w:ascii="Helvetica" w:hAnsi="Helvetica"/>
-          <w:sz w:val="24"/>
-          <w:szCs w:val="24"/>
-        </w:rPr>
-        <w:t>para encontrar posibles defectos o cambios no esperados en la aplicación. Estas pruebas iniciarán por comprobar las funcionalidades principales y se espera que cubran un 80% de la aplicación</w:t>
-      </w:r>
-      <w:r>
-        <w:rPr>
-          <w:rFonts w:ascii="Helvetica" w:hAnsi="Helvetica"/>
-          <w:sz w:val="24"/>
-          <w:szCs w:val="24"/>
-        </w:rPr>
-        <w:t>. Con esto se espera cubrir el conjunto de impacto de los cambios en la última versión.</w:t>
-      </w:r>
-      <w:r>
-        <w:rPr>
-          <w:rFonts w:ascii="Helvetica" w:hAnsi="Helvetica"/>
-          <w:sz w:val="24"/>
-          <w:szCs w:val="24"/>
-        </w:rPr>
-        <w:t xml:space="preserve"> </w:t>
-      </w:r>
-    </w:p>
-    <w:p>
-      <w:pPr>
-        <w:pStyle w:val="Prrafodelista"/>
-        <w:jc w:val="both"/>
-        <w:rPr>
-          <w:rFonts w:ascii="Helvetica" w:hAnsi="Helvetica"/>
-          <w:sz w:val="24"/>
-          <w:szCs w:val="24"/>
-        </w:rPr>
-      </w:pPr>
-      <w:r>
-        <w:rPr>
-          <w:rFonts w:ascii="Helvetica" w:hAnsi="Helvetica"/>
-          <w:sz w:val="24"/>
-          <w:szCs w:val="24"/>
-        </w:rPr>
-        <w:lastRenderedPageBreak/>
-        <w:t xml:space="preserve">Para la ejecución de estas pruebas se espera automatizar la toma de pantallazos mediante el uso de </w:t>
-      </w:r>
-      <w:proofErr w:type="spellStart"/>
-      <w:r>
-        <w:rPr>
-          <w:rFonts w:ascii="Helvetica" w:hAnsi="Helvetica"/>
-          <w:sz w:val="24"/>
-          <w:szCs w:val="24"/>
-        </w:rPr>
-        <w:t>Cypress</w:t>
-      </w:r>
-      <w:proofErr w:type="spellEnd"/>
-      <w:r>
-        <w:rPr>
-          <w:rFonts w:ascii="Helvetica" w:hAnsi="Helvetica"/>
-          <w:sz w:val="24"/>
-          <w:szCs w:val="24"/>
-        </w:rPr>
-        <w:t xml:space="preserve"> y </w:t>
-      </w:r>
-      <w:r>
-        <w:rPr>
-          <w:rFonts w:ascii="Helvetica" w:hAnsi="Helvetica"/>
-          <w:sz w:val="24"/>
-          <w:szCs w:val="24"/>
-        </w:rPr>
-        <w:t xml:space="preserve">se utilizará la herramienta </w:t>
-      </w:r>
-      <w:proofErr w:type="spellStart"/>
-      <w:r>
-        <w:rPr>
-          <w:rFonts w:ascii="Helvetica" w:hAnsi="Helvetica"/>
-          <w:sz w:val="24"/>
-          <w:szCs w:val="24"/>
-        </w:rPr>
-        <w:t>BackStop</w:t>
-      </w:r>
-      <w:proofErr w:type="spellEnd"/>
-      <w:r>
-        <w:rPr>
-          <w:rFonts w:ascii="Helvetica" w:hAnsi="Helvetica"/>
-          <w:sz w:val="24"/>
-          <w:szCs w:val="24"/>
-        </w:rPr>
-        <w:t xml:space="preserve"> para la comparación de imágenes. </w:t>
-      </w:r>
-    </w:p>
-    <w:p>
-      <w:pPr>
-        <w:pStyle w:val="Prrafodelista"/>
-        <w:jc w:val="both"/>
-        <w:rPr>
-          <w:rFonts w:ascii="Helvetica" w:hAnsi="Helvetica"/>
-          <w:sz w:val="24"/>
-          <w:szCs w:val="24"/>
-        </w:rPr>
-      </w:pPr>
-      <w:r>
-        <w:rPr>
-          <w:rFonts w:ascii="Helvetica" w:hAnsi="Helvetica"/>
-          <w:sz w:val="24"/>
-          <w:szCs w:val="24"/>
-        </w:rPr>
-        <w:t xml:space="preserve">El cliente nos ha manifestado que no se espera un cambio drástico en la apariencia de la aplicación, por lo cual se manejará un umbral de desajuste bajo, el cual se ira ajustando de acuerdo con la ejecución de las pruebas para obtener información valiosa cuando la aplicación resalte una discordancia. </w:t>
-      </w:r>
-    </w:p>
-    <w:p>
-      <w:pPr>
-        <w:pStyle w:val="Prrafodelista"/>
-        <w:jc w:val="both"/>
-        <w:rPr>
-          <w:rFonts w:ascii="Helvetica" w:hAnsi="Helvetica"/>
-          <w:sz w:val="24"/>
-          <w:szCs w:val="24"/>
-        </w:rPr>
-      </w:pPr>
-    </w:p>
-    <w:p>
-      <w:pPr>
-        <w:pStyle w:val="Prrafodelista"/>
-        <w:numPr>
-          <w:ilvl w:val="0"/>
-          <w:numId w:val="3"/>
-        </w:numPr>
-        <w:rPr>
-          <w:rFonts w:eastAsiaTheme="minorEastAsia"/>
-          <w:color w:val="000000" w:themeColor="text1"/>
-          <w:sz w:val="24"/>
-          <w:szCs w:val="24"/>
-        </w:rPr>
-      </w:pPr>
-      <w:r>
-        <w:rPr>
-          <w:rFonts w:ascii="Helvetica" w:hAnsi="Helvetica"/>
-          <w:b/>
-          <w:bCs/>
-          <w:sz w:val="24"/>
-          <w:szCs w:val="24"/>
-        </w:rPr>
+        <w:pStyle w:val="Ttulo3"/>
+        <w:ind w:left="709"/>
+      </w:pPr>
+      <w:bookmarkStart w:id="24" w:name="_Toc104741896"/>
+      <w:r>
         <w:t>Sprint 4</w:t>
       </w:r>
-      <w:r>
-        <w:rPr>
-          <w:rFonts w:ascii="Helvetica" w:hAnsi="Helvetica"/>
-          <w:b/>
-          <w:bCs/>
-          <w:sz w:val="24"/>
-          <w:szCs w:val="24"/>
-        </w:rPr>
-        <w:t>:</w:t>
-      </w:r>
-      <w:r>
-        <w:rPr>
-          <w:rFonts w:ascii="Helvetica" w:hAnsi="Helvetica"/>
-          <w:sz w:val="24"/>
-          <w:szCs w:val="24"/>
-        </w:rPr>
+      <w:bookmarkEnd w:id="24"/>
+      <w:r>
         <w:t xml:space="preserve"> </w:t>
       </w:r>
     </w:p>
@@ -14157,11 +14298,11 @@
       <w:r>
         <w:t xml:space="preserve"> </w:t>
       </w:r>
-      <w:bookmarkStart w:id="21" w:name="_Toc104728801"/>
+      <w:bookmarkStart w:id="25" w:name="_Toc104741897"/>
       <w:r>
         <w:t>Anexos</w:t>
       </w:r>
-      <w:bookmarkEnd w:id="21"/>
+      <w:bookmarkEnd w:id="25"/>
     </w:p>
     <w:p/>
     <w:p>
@@ -14172,11 +14313,11 @@
           <w:numId w:val="15"/>
         </w:numPr>
       </w:pPr>
-      <w:bookmarkStart w:id="22" w:name="_Toc104728802"/>
+      <w:bookmarkStart w:id="26" w:name="_Toc104741898"/>
       <w:r>
         <w:t>Anexo A – Enlace a repositorio en GITHUB</w:t>
       </w:r>
-      <w:bookmarkEnd w:id="22"/>
+      <w:bookmarkEnd w:id="26"/>
     </w:p>
     <w:p>
       <w:pPr>
@@ -14255,7 +14396,7 @@
           <w:lang w:val="en-US"/>
         </w:rPr>
       </w:pPr>
-      <w:bookmarkStart w:id="23" w:name="_Toc104728803"/>
+      <w:bookmarkStart w:id="27" w:name="_Toc104741899"/>
       <w:r>
         <w:rPr>
           <w:lang w:val="en-US"/>
@@ -14268,7 +14409,7 @@
         </w:rPr>
         <w:t xml:space="preserve"> video</w:t>
       </w:r>
-      <w:bookmarkEnd w:id="23"/>
+      <w:bookmarkEnd w:id="27"/>
     </w:p>
     <w:p>
       <w:pPr>
@@ -14293,11 +14434,68 @@
           <w:szCs w:val="24"/>
         </w:rPr>
         <w:t>A continuación, se comparte el enlace al video en el cual se expone la estrategia de pruebas:</w:t>
+      </w:r>
+    </w:p>
+    <w:p>
+      <w:pPr>
+        <w:pStyle w:val="Prrafodelista"/>
+        <w:rPr>
+          <w:rFonts w:ascii="Helvetica" w:hAnsi="Helvetica" w:cs="Helvetica"/>
+          <w:sz w:val="24"/>
+          <w:szCs w:val="24"/>
+        </w:rPr>
+      </w:pPr>
+    </w:p>
+    <w:p>
+      <w:pPr>
+        <w:pStyle w:val="Prrafodelista"/>
+        <w:rPr>
+          <w:rFonts w:ascii="Helvetica" w:hAnsi="Helvetica" w:cs="Helvetica"/>
+          <w:sz w:val="24"/>
+          <w:szCs w:val="24"/>
+        </w:rPr>
+      </w:pPr>
+      <w:hyperlink r:id="rId18" w:history="1">
+        <w:r>
+          <w:rPr>
+            <w:rStyle w:val="Hipervnculo"/>
+            <w:rFonts w:ascii="Helvetica" w:hAnsi="Helvetica" w:cs="Helvetica"/>
+            <w:sz w:val="24"/>
+            <w:szCs w:val="24"/>
+          </w:rPr>
+          <w:t>https://uniandes.sharepoint.com/:v:/s/Pruebasautomatizadas93/ESyxFQteXqJCmfA12tASgDYBe3vk43SvrGPyoRsRa</w:t>
+        </w:r>
+        <w:r>
+          <w:rPr>
+            <w:rStyle w:val="Hipervnculo"/>
+            <w:rFonts w:ascii="Helvetica" w:hAnsi="Helvetica" w:cs="Helvetica"/>
+            <w:sz w:val="24"/>
+            <w:szCs w:val="24"/>
+          </w:rPr>
+          <w:t>n</w:t>
+        </w:r>
+        <w:r>
+          <w:rPr>
+            <w:rStyle w:val="Hipervnculo"/>
+            <w:rFonts w:ascii="Helvetica" w:hAnsi="Helvetica" w:cs="Helvetica"/>
+            <w:sz w:val="24"/>
+            <w:szCs w:val="24"/>
+          </w:rPr>
+          <w:t>E_mg?e=mgryfv</w:t>
+        </w:r>
+      </w:hyperlink>
+      <w:r>
+        <w:rPr>
+          <w:rFonts w:ascii="Helvetica" w:hAnsi="Helvetica" w:cs="Helvetica"/>
+          <w:sz w:val="24"/>
+          <w:szCs w:val="24"/>
+        </w:rPr>
+        <w:t xml:space="preserve"> </w:t>
       </w:r>
     </w:p>
     <w:p/>
     <w:sectPr>
-      <w:footerReference w:type="default" r:id="rId18"/>
+      <w:footerReference w:type="default" r:id="rId19"/>
       <w:pgSz w:w="12240" w:h="15840"/>
       <w:pgMar w:top="720" w:right="720" w:bottom="720" w:left="720" w:header="720" w:footer="720" w:gutter="0"/>
       <w:cols w:space="720"/>

</xml_diff>